<commit_message>
update 27 Feb 2023
</commit_message>
<xml_diff>
--- a/0.2 Review BAB I PENDAHULUAN - yofandi  - masih pengerjaan.docx
+++ b/0.2 Review BAB I PENDAHULUAN - yofandi  - masih pengerjaan.docx
@@ -461,25 +461,7 @@
           <w:sz w:val="24"/>
           <w:lang w:val="en-US" w:eastAsia="zh-CN"/>
         </w:rPr>
-        <w:t xml:space="preserve"> </w:t>
-      </w:r>
-      <w:proofErr w:type="spellStart"/>
-      <w:r>
-        <w:rPr>
-          <w:rFonts w:ascii="Times New Roman" w:hAnsi="Times New Roman"/>
-          <w:sz w:val="24"/>
-          <w:lang w:val="en-US" w:eastAsia="zh-CN"/>
-        </w:rPr>
-        <w:t>baik</w:t>
-      </w:r>
-      <w:proofErr w:type="spellEnd"/>
-      <w:r>
-        <w:rPr>
-          <w:rFonts w:ascii="Times New Roman" w:hAnsi="Times New Roman"/>
-          <w:sz w:val="24"/>
-          <w:lang w:val="en-US" w:eastAsia="zh-CN"/>
-        </w:rPr>
-        <w:t xml:space="preserve"> murid</w:t>
+        <w:t xml:space="preserve"> baik murid</w:t>
       </w:r>
       <w:r>
         <w:rPr>
@@ -923,7 +905,7 @@
         <w:ind w:firstLine="567"/>
         <w:jc w:val="both"/>
         <w:rPr>
-          <w:rFonts w:ascii="Times New Roman" w:hAnsi="Times New Roman" w:hint="eastAsia"/>
+          <w:rFonts w:ascii="Times New Roman" w:hAnsi="Times New Roman"/>
           <w:sz w:val="24"/>
           <w:lang w:val="en-US"/>
         </w:rPr>
@@ -1128,25 +1110,7 @@
           <w:sz w:val="24"/>
           <w:lang w:val="en-US" w:eastAsia="zh-CN"/>
         </w:rPr>
-        <w:t xml:space="preserve"> </w:t>
-      </w:r>
-      <w:proofErr w:type="spellStart"/>
-      <w:r>
-        <w:rPr>
-          <w:rFonts w:ascii="Times New Roman" w:hAnsi="Times New Roman"/>
-          <w:sz w:val="24"/>
-          <w:lang w:val="en-US" w:eastAsia="zh-CN"/>
-        </w:rPr>
-        <w:t>untuk</w:t>
-      </w:r>
-      <w:proofErr w:type="spellEnd"/>
-      <w:r>
-        <w:rPr>
-          <w:rFonts w:ascii="Times New Roman" w:hAnsi="Times New Roman"/>
-          <w:sz w:val="24"/>
-          <w:lang w:val="en-US" w:eastAsia="zh-CN"/>
-        </w:rPr>
-        <w:t xml:space="preserve"> </w:t>
+        <w:t xml:space="preserve"> untuk </w:t>
       </w:r>
       <w:proofErr w:type="spellStart"/>
       <w:r>
@@ -1254,25 +1218,7 @@
           <w:sz w:val="24"/>
           <w:lang w:val="en-US" w:eastAsia="zh-CN"/>
         </w:rPr>
-        <w:t xml:space="preserve"> </w:t>
-      </w:r>
-      <w:proofErr w:type="spellStart"/>
-      <w:r>
-        <w:rPr>
-          <w:rFonts w:ascii="Times New Roman" w:hAnsi="Times New Roman"/>
-          <w:sz w:val="24"/>
-          <w:lang w:val="en-US" w:eastAsia="zh-CN"/>
-        </w:rPr>
-        <w:t>baik</w:t>
-      </w:r>
-      <w:proofErr w:type="spellEnd"/>
-      <w:r>
-        <w:rPr>
-          <w:rFonts w:ascii="Times New Roman" w:hAnsi="Times New Roman"/>
-          <w:sz w:val="24"/>
-          <w:lang w:val="en-US" w:eastAsia="zh-CN"/>
-        </w:rPr>
-        <w:t xml:space="preserve"> </w:t>
+        <w:t xml:space="preserve"> baik </w:t>
       </w:r>
       <w:proofErr w:type="spellStart"/>
       <w:r>
@@ -1398,43 +1344,7 @@
           <w:sz w:val="24"/>
           <w:lang w:val="en-US" w:eastAsia="zh-CN"/>
         </w:rPr>
-        <w:t xml:space="preserve"> </w:t>
-      </w:r>
-      <w:proofErr w:type="spellStart"/>
-      <w:r>
-        <w:rPr>
-          <w:rFonts w:ascii="Times New Roman" w:hAnsi="Times New Roman"/>
-          <w:sz w:val="24"/>
-          <w:lang w:val="en-US" w:eastAsia="zh-CN"/>
-        </w:rPr>
-        <w:t>untuk</w:t>
-      </w:r>
-      <w:proofErr w:type="spellEnd"/>
-      <w:r>
-        <w:rPr>
-          <w:rFonts w:ascii="Times New Roman" w:hAnsi="Times New Roman"/>
-          <w:sz w:val="24"/>
-          <w:lang w:val="en-US" w:eastAsia="zh-CN"/>
-        </w:rPr>
-        <w:t xml:space="preserve"> </w:t>
-      </w:r>
-      <w:proofErr w:type="spellStart"/>
-      <w:r>
-        <w:rPr>
-          <w:rFonts w:ascii="Times New Roman" w:hAnsi="Times New Roman"/>
-          <w:sz w:val="24"/>
-          <w:lang w:val="en-US" w:eastAsia="zh-CN"/>
-        </w:rPr>
-        <w:t>ikut</w:t>
-      </w:r>
-      <w:proofErr w:type="spellEnd"/>
-      <w:r>
-        <w:rPr>
-          <w:rFonts w:ascii="Times New Roman" w:hAnsi="Times New Roman"/>
-          <w:sz w:val="24"/>
-          <w:lang w:val="en-US" w:eastAsia="zh-CN"/>
-        </w:rPr>
-        <w:t xml:space="preserve"> dan </w:t>
+        <w:t xml:space="preserve"> untuk ikut dan </w:t>
       </w:r>
       <w:proofErr w:type="spellStart"/>
       <w:r>
@@ -1712,25 +1622,7 @@
           <w:sz w:val="24"/>
           <w:lang w:val="en-US" w:eastAsia="zh-CN"/>
         </w:rPr>
-        <w:t xml:space="preserve"> </w:t>
-      </w:r>
-      <w:proofErr w:type="spellStart"/>
-      <w:r>
-        <w:rPr>
-          <w:rFonts w:ascii="Times New Roman" w:hAnsi="Times New Roman"/>
-          <w:sz w:val="24"/>
-          <w:lang w:val="en-US" w:eastAsia="zh-CN"/>
-        </w:rPr>
-        <w:t>atau</w:t>
-      </w:r>
-      <w:proofErr w:type="spellEnd"/>
-      <w:r>
-        <w:rPr>
-          <w:rFonts w:ascii="Times New Roman" w:hAnsi="Times New Roman"/>
-          <w:sz w:val="24"/>
-          <w:lang w:val="en-US" w:eastAsia="zh-CN"/>
-        </w:rPr>
-        <w:t xml:space="preserve"> </w:t>
+        <w:t xml:space="preserve"> atau </w:t>
       </w:r>
       <w:proofErr w:type="spellStart"/>
       <w:r>
@@ -1910,25 +1802,7 @@
           <w:sz w:val="24"/>
           <w:lang w:val="en-US" w:eastAsia="zh-CN"/>
         </w:rPr>
-        <w:t xml:space="preserve"> </w:t>
-      </w:r>
-      <w:proofErr w:type="spellStart"/>
-      <w:r>
-        <w:rPr>
-          <w:rFonts w:ascii="Times New Roman" w:hAnsi="Times New Roman"/>
-          <w:sz w:val="24"/>
-          <w:lang w:val="en-US" w:eastAsia="zh-CN"/>
-        </w:rPr>
-        <w:t>untuk</w:t>
-      </w:r>
-      <w:proofErr w:type="spellEnd"/>
-      <w:r>
-        <w:rPr>
-          <w:rFonts w:ascii="Times New Roman" w:hAnsi="Times New Roman"/>
-          <w:sz w:val="24"/>
-          <w:lang w:val="en-US" w:eastAsia="zh-CN"/>
-        </w:rPr>
-        <w:t xml:space="preserve"> </w:t>
+        <w:t xml:space="preserve"> untuk </w:t>
       </w:r>
       <w:proofErr w:type="spellStart"/>
       <w:r>
@@ -2242,25 +2116,7 @@
           <w:sz w:val="24"/>
           <w:lang w:val="en-US" w:eastAsia="zh-CN"/>
         </w:rPr>
-        <w:t xml:space="preserve"> </w:t>
-      </w:r>
-      <w:proofErr w:type="spellStart"/>
-      <w:r>
-        <w:rPr>
-          <w:rFonts w:ascii="Times New Roman" w:hAnsi="Times New Roman"/>
-          <w:sz w:val="24"/>
-          <w:lang w:val="en-US" w:eastAsia="zh-CN"/>
-        </w:rPr>
-        <w:t>untuk</w:t>
-      </w:r>
-      <w:proofErr w:type="spellEnd"/>
-      <w:r>
-        <w:rPr>
-          <w:rFonts w:ascii="Times New Roman" w:hAnsi="Times New Roman"/>
-          <w:sz w:val="24"/>
-          <w:lang w:val="en-US" w:eastAsia="zh-CN"/>
-        </w:rPr>
-        <w:t xml:space="preserve"> </w:t>
+        <w:t xml:space="preserve"> untuk </w:t>
       </w:r>
       <w:proofErr w:type="spellStart"/>
       <w:r>
@@ -2835,25 +2691,7 @@
           <w:sz w:val="24"/>
           <w:lang w:val="en-US" w:eastAsia="zh-CN"/>
         </w:rPr>
-        <w:t xml:space="preserve"> TUHAN </w:t>
-      </w:r>
-      <w:proofErr w:type="spellStart"/>
-      <w:r>
-        <w:rPr>
-          <w:rFonts w:ascii="Times New Roman" w:hAnsi="Times New Roman"/>
-          <w:sz w:val="24"/>
-          <w:lang w:val="en-US" w:eastAsia="zh-CN"/>
-        </w:rPr>
-        <w:t>baik</w:t>
-      </w:r>
-      <w:proofErr w:type="spellEnd"/>
-      <w:r>
-        <w:rPr>
-          <w:rFonts w:ascii="Times New Roman" w:hAnsi="Times New Roman"/>
-          <w:sz w:val="24"/>
-          <w:lang w:val="en-US" w:eastAsia="zh-CN"/>
-        </w:rPr>
-        <w:t xml:space="preserve"> </w:t>
+        <w:t xml:space="preserve"> TUHAN baik </w:t>
       </w:r>
       <w:proofErr w:type="spellStart"/>
       <w:r>
@@ -2889,80 +2727,62 @@
           <w:sz w:val="24"/>
           <w:lang w:val="en-US" w:eastAsia="zh-CN"/>
         </w:rPr>
+        <w:t xml:space="preserve"> dan dunia .yang </w:t>
+      </w:r>
+      <w:proofErr w:type="spellStart"/>
+      <w:r>
+        <w:rPr>
+          <w:rFonts w:ascii="Times New Roman" w:hAnsi="Times New Roman"/>
+          <w:sz w:val="24"/>
+          <w:lang w:val="en-US" w:eastAsia="zh-CN"/>
+        </w:rPr>
+        <w:t>kemudian</w:t>
+      </w:r>
+      <w:proofErr w:type="spellEnd"/>
+      <w:r>
+        <w:rPr>
+          <w:rFonts w:ascii="Times New Roman" w:hAnsi="Times New Roman"/>
+          <w:sz w:val="24"/>
+          <w:lang w:val="en-US" w:eastAsia="zh-CN"/>
+        </w:rPr>
+        <w:t xml:space="preserve"> </w:t>
+      </w:r>
+      <w:proofErr w:type="spellStart"/>
+      <w:r>
+        <w:rPr>
+          <w:rFonts w:ascii="Times New Roman" w:hAnsi="Times New Roman"/>
+          <w:sz w:val="24"/>
+          <w:lang w:val="en-US" w:eastAsia="zh-CN"/>
+        </w:rPr>
+        <w:t>manusia</w:t>
+      </w:r>
+      <w:proofErr w:type="spellEnd"/>
+      <w:r>
+        <w:rPr>
+          <w:rFonts w:ascii="Times New Roman" w:hAnsi="Times New Roman"/>
+          <w:sz w:val="24"/>
+          <w:lang w:val="en-US" w:eastAsia="zh-CN"/>
+        </w:rPr>
+        <w:t xml:space="preserve"> </w:t>
+      </w:r>
+      <w:proofErr w:type="spellStart"/>
+      <w:r>
+        <w:rPr>
+          <w:rFonts w:ascii="Times New Roman" w:hAnsi="Times New Roman"/>
+          <w:sz w:val="24"/>
+          <w:lang w:val="en-US" w:eastAsia="zh-CN"/>
+        </w:rPr>
+        <w:t>digiring</w:t>
+      </w:r>
+      <w:proofErr w:type="spellEnd"/>
+      <w:r>
+        <w:rPr>
+          <w:rFonts w:ascii="Times New Roman" w:hAnsi="Times New Roman"/>
+          <w:sz w:val="24"/>
+          <w:lang w:val="en-US" w:eastAsia="zh-CN"/>
+        </w:rPr>
         <w:t xml:space="preserve"> dan </w:t>
       </w:r>
-      <w:proofErr w:type="gramStart"/>
-      <w:r>
-        <w:rPr>
-          <w:rFonts w:ascii="Times New Roman" w:hAnsi="Times New Roman"/>
-          <w:sz w:val="24"/>
-          <w:lang w:val="en-US" w:eastAsia="zh-CN"/>
-        </w:rPr>
-        <w:t>dunia .yang</w:t>
-      </w:r>
-      <w:proofErr w:type="gramEnd"/>
-      <w:r>
-        <w:rPr>
-          <w:rFonts w:ascii="Times New Roman" w:hAnsi="Times New Roman"/>
-          <w:sz w:val="24"/>
-          <w:lang w:val="en-US" w:eastAsia="zh-CN"/>
-        </w:rPr>
-        <w:t xml:space="preserve"> </w:t>
-      </w:r>
-      <w:proofErr w:type="spellStart"/>
-      <w:r>
-        <w:rPr>
-          <w:rFonts w:ascii="Times New Roman" w:hAnsi="Times New Roman"/>
-          <w:sz w:val="24"/>
-          <w:lang w:val="en-US" w:eastAsia="zh-CN"/>
-        </w:rPr>
-        <w:t>kemudian</w:t>
-      </w:r>
-      <w:proofErr w:type="spellEnd"/>
-      <w:r>
-        <w:rPr>
-          <w:rFonts w:ascii="Times New Roman" w:hAnsi="Times New Roman"/>
-          <w:sz w:val="24"/>
-          <w:lang w:val="en-US" w:eastAsia="zh-CN"/>
-        </w:rPr>
-        <w:t xml:space="preserve"> </w:t>
-      </w:r>
-      <w:proofErr w:type="spellStart"/>
-      <w:r>
-        <w:rPr>
-          <w:rFonts w:ascii="Times New Roman" w:hAnsi="Times New Roman"/>
-          <w:sz w:val="24"/>
-          <w:lang w:val="en-US" w:eastAsia="zh-CN"/>
-        </w:rPr>
-        <w:t>manusia</w:t>
-      </w:r>
-      <w:proofErr w:type="spellEnd"/>
-      <w:r>
-        <w:rPr>
-          <w:rFonts w:ascii="Times New Roman" w:hAnsi="Times New Roman"/>
-          <w:sz w:val="24"/>
-          <w:lang w:val="en-US" w:eastAsia="zh-CN"/>
-        </w:rPr>
-        <w:t xml:space="preserve"> </w:t>
-      </w:r>
-      <w:proofErr w:type="spellStart"/>
-      <w:r>
-        <w:rPr>
-          <w:rFonts w:ascii="Times New Roman" w:hAnsi="Times New Roman"/>
-          <w:sz w:val="24"/>
-          <w:lang w:val="en-US" w:eastAsia="zh-CN"/>
-        </w:rPr>
-        <w:t>digiring</w:t>
-      </w:r>
-      <w:proofErr w:type="spellEnd"/>
-      <w:r>
-        <w:rPr>
-          <w:rFonts w:ascii="Times New Roman" w:hAnsi="Times New Roman"/>
-          <w:sz w:val="24"/>
-          <w:lang w:val="en-US" w:eastAsia="zh-CN"/>
-        </w:rPr>
-        <w:t xml:space="preserve"> dan </w:t>
-      </w:r>
       <w:proofErr w:type="spellStart"/>
       <w:r>
         <w:rPr>
@@ -2979,25 +2799,7 @@
           <w:sz w:val="24"/>
           <w:lang w:val="en-US" w:eastAsia="zh-CN"/>
         </w:rPr>
-        <w:t xml:space="preserve"> </w:t>
-      </w:r>
-      <w:proofErr w:type="spellStart"/>
-      <w:r>
-        <w:rPr>
-          <w:rFonts w:ascii="Times New Roman" w:hAnsi="Times New Roman"/>
-          <w:sz w:val="24"/>
-          <w:lang w:val="en-US" w:eastAsia="zh-CN"/>
-        </w:rPr>
-        <w:t>untuk</w:t>
-      </w:r>
-      <w:proofErr w:type="spellEnd"/>
-      <w:r>
-        <w:rPr>
-          <w:rFonts w:ascii="Times New Roman" w:hAnsi="Times New Roman"/>
-          <w:sz w:val="24"/>
-          <w:lang w:val="en-US" w:eastAsia="zh-CN"/>
-        </w:rPr>
-        <w:t xml:space="preserve"> </w:t>
+        <w:t xml:space="preserve"> untuk </w:t>
       </w:r>
       <w:proofErr w:type="spellStart"/>
       <w:r>
@@ -3141,25 +2943,7 @@
           <w:sz w:val="24"/>
           <w:lang w:val="en-US" w:eastAsia="zh-CN"/>
         </w:rPr>
-        <w:t xml:space="preserve"> </w:t>
-      </w:r>
-      <w:proofErr w:type="spellStart"/>
-      <w:r>
-        <w:rPr>
-          <w:rFonts w:ascii="Times New Roman" w:hAnsi="Times New Roman"/>
-          <w:sz w:val="24"/>
-          <w:lang w:val="en-US" w:eastAsia="zh-CN"/>
-        </w:rPr>
-        <w:t>untuk</w:t>
-      </w:r>
-      <w:proofErr w:type="spellEnd"/>
-      <w:r>
-        <w:rPr>
-          <w:rFonts w:ascii="Times New Roman" w:hAnsi="Times New Roman"/>
-          <w:sz w:val="24"/>
-          <w:lang w:val="en-US" w:eastAsia="zh-CN"/>
-        </w:rPr>
-        <w:t xml:space="preserve"> </w:t>
+        <w:t xml:space="preserve"> untuk </w:t>
       </w:r>
       <w:proofErr w:type="spellStart"/>
       <w:r>
@@ -3807,7 +3591,7 @@
         <w:ind w:firstLine="567"/>
         <w:jc w:val="both"/>
         <w:rPr>
-          <w:rFonts w:ascii="Times New Roman" w:hAnsi="Times New Roman" w:hint="eastAsia"/>
+          <w:rFonts w:ascii="Times New Roman" w:hAnsi="Times New Roman"/>
           <w:sz w:val="24"/>
           <w:lang w:eastAsia="zh-CN"/>
         </w:rPr>
@@ -3995,25 +3779,7 @@
           <w:sz w:val="24"/>
           <w:lang w:val="en-US" w:eastAsia="zh-CN"/>
         </w:rPr>
-        <w:t xml:space="preserve"> </w:t>
-      </w:r>
-      <w:proofErr w:type="spellStart"/>
-      <w:r>
-        <w:rPr>
-          <w:rFonts w:ascii="Times New Roman" w:hAnsi="Times New Roman"/>
-          <w:sz w:val="24"/>
-          <w:lang w:val="en-US" w:eastAsia="zh-CN"/>
-        </w:rPr>
-        <w:t>sudah</w:t>
-      </w:r>
-      <w:proofErr w:type="spellEnd"/>
-      <w:r>
-        <w:rPr>
-          <w:rFonts w:ascii="Times New Roman" w:hAnsi="Times New Roman"/>
-          <w:sz w:val="24"/>
-          <w:lang w:val="en-US" w:eastAsia="zh-CN"/>
-        </w:rPr>
-        <w:t xml:space="preserve"> </w:t>
+        <w:t xml:space="preserve"> sudah </w:t>
       </w:r>
       <w:proofErr w:type="spellStart"/>
       <w:r>
@@ -4748,25 +4514,7 @@
           <w:sz w:val="24"/>
           <w:lang w:val="en-US" w:eastAsia="zh-CN"/>
         </w:rPr>
-        <w:t xml:space="preserve"> </w:t>
-      </w:r>
-      <w:proofErr w:type="spellStart"/>
-      <w:r>
-        <w:rPr>
-          <w:rFonts w:ascii="Times New Roman" w:hAnsi="Times New Roman"/>
-          <w:sz w:val="24"/>
-          <w:lang w:val="en-US" w:eastAsia="zh-CN"/>
-        </w:rPr>
-        <w:t>ini</w:t>
-      </w:r>
-      <w:proofErr w:type="spellEnd"/>
-      <w:r>
-        <w:rPr>
-          <w:rFonts w:ascii="Times New Roman" w:hAnsi="Times New Roman"/>
-          <w:sz w:val="24"/>
-          <w:lang w:val="en-US" w:eastAsia="zh-CN"/>
-        </w:rPr>
-        <w:t xml:space="preserve"> </w:t>
+        <w:t xml:space="preserve"> ini </w:t>
       </w:r>
       <w:proofErr w:type="spellStart"/>
       <w:r>
@@ -5523,26 +5271,18 @@
         <w:ind w:firstLine="567"/>
         <w:jc w:val="both"/>
         <w:rPr>
-          <w:rFonts w:ascii="Times New Roman" w:hAnsi="Times New Roman" w:hint="eastAsia"/>
-          <w:sz w:val="24"/>
-          <w:lang w:val="en-US" w:eastAsia="zh-CN"/>
-        </w:rPr>
-      </w:pPr>
-      <w:r>
-        <w:rPr>
-          <w:rFonts w:ascii="Times New Roman" w:hAnsi="Times New Roman"/>
-          <w:sz w:val="24"/>
-          <w:lang w:eastAsia="zh-CN"/>
-        </w:rPr>
-        <w:t>K</w:t>
-      </w:r>
-      <w:r>
-        <w:rPr>
-          <w:rFonts w:ascii="Times New Roman" w:hAnsi="Times New Roman"/>
-          <w:sz w:val="24"/>
-          <w:lang w:eastAsia="zh-CN"/>
-        </w:rPr>
-        <w:t>enyataan</w:t>
+          <w:rFonts w:ascii="Times New Roman" w:hAnsi="Times New Roman"/>
+          <w:sz w:val="24"/>
+          <w:lang w:val="en-US" w:eastAsia="zh-CN"/>
+        </w:rPr>
+      </w:pPr>
+      <w:r>
+        <w:rPr>
+          <w:rFonts w:ascii="Times New Roman" w:hAnsi="Times New Roman"/>
+          <w:sz w:val="24"/>
+          <w:lang w:eastAsia="zh-CN"/>
+        </w:rPr>
+        <w:t>Kenyataan</w:t>
       </w:r>
       <w:r>
         <w:rPr>
@@ -5738,25 +5478,7 @@
           <w:sz w:val="24"/>
           <w:lang w:val="en-US" w:eastAsia="zh-CN"/>
         </w:rPr>
-        <w:t xml:space="preserve"> </w:t>
-      </w:r>
-      <w:proofErr w:type="spellStart"/>
-      <w:r>
-        <w:rPr>
-          <w:rFonts w:ascii="Times New Roman" w:hAnsi="Times New Roman"/>
-          <w:sz w:val="24"/>
-          <w:lang w:val="en-US" w:eastAsia="zh-CN"/>
-        </w:rPr>
-        <w:t>atau</w:t>
-      </w:r>
-      <w:proofErr w:type="spellEnd"/>
-      <w:r>
-        <w:rPr>
-          <w:rFonts w:ascii="Times New Roman" w:hAnsi="Times New Roman"/>
-          <w:sz w:val="24"/>
-          <w:lang w:val="en-US" w:eastAsia="zh-CN"/>
-        </w:rPr>
-        <w:t xml:space="preserve"> </w:t>
+        <w:t xml:space="preserve"> atau </w:t>
       </w:r>
       <w:proofErr w:type="spellStart"/>
       <w:r>
@@ -5783,7 +5505,7 @@
         <w:ind w:firstLine="567"/>
         <w:jc w:val="both"/>
         <w:rPr>
-          <w:rFonts w:ascii="Times New Roman" w:hAnsi="Times New Roman" w:hint="eastAsia"/>
+          <w:rFonts w:ascii="Times New Roman" w:hAnsi="Times New Roman"/>
           <w:sz w:val="24"/>
           <w:lang w:val="en-US" w:eastAsia="zh-CN"/>
         </w:rPr>
@@ -6092,16 +5814,16 @@
           <w:sz w:val="24"/>
           <w:lang w:val="en-US" w:eastAsia="zh-CN"/>
         </w:rPr>
-        <w:t xml:space="preserve"> d</w:t>
-      </w:r>
-      <w:proofErr w:type="spellStart"/>
-      <w:r>
-        <w:rPr>
-          <w:rFonts w:ascii="Times New Roman" w:hAnsi="Times New Roman"/>
-          <w:sz w:val="24"/>
-          <w:lang w:val="en-US" w:eastAsia="zh-CN"/>
-        </w:rPr>
-        <w:t>alam</w:t>
+        <w:t xml:space="preserve"> </w:t>
+      </w:r>
+      <w:proofErr w:type="spellStart"/>
+      <w:r>
+        <w:rPr>
+          <w:rFonts w:ascii="Times New Roman" w:hAnsi="Times New Roman"/>
+          <w:sz w:val="24"/>
+          <w:lang w:val="en-US" w:eastAsia="zh-CN"/>
+        </w:rPr>
+        <w:t>dalam</w:t>
       </w:r>
       <w:proofErr w:type="spellEnd"/>
       <w:r>
@@ -6434,25 +6156,7 @@
           <w:sz w:val="24"/>
           <w:lang w:val="en-US" w:eastAsia="zh-CN"/>
         </w:rPr>
-        <w:t xml:space="preserve"> </w:t>
-      </w:r>
-      <w:proofErr w:type="spellStart"/>
-      <w:r>
-        <w:rPr>
-          <w:rFonts w:ascii="Times New Roman" w:hAnsi="Times New Roman"/>
-          <w:sz w:val="24"/>
-          <w:lang w:val="en-US" w:eastAsia="zh-CN"/>
-        </w:rPr>
-        <w:t>atau</w:t>
-      </w:r>
-      <w:proofErr w:type="spellEnd"/>
-      <w:r>
-        <w:rPr>
-          <w:rFonts w:ascii="Times New Roman" w:hAnsi="Times New Roman"/>
-          <w:sz w:val="24"/>
-          <w:lang w:val="en-US" w:eastAsia="zh-CN"/>
-        </w:rPr>
-        <w:t xml:space="preserve"> </w:t>
+        <w:t xml:space="preserve"> atau </w:t>
       </w:r>
       <w:proofErr w:type="spellStart"/>
       <w:r>
@@ -7248,25 +6952,7 @@
           <w:sz w:val="24"/>
           <w:lang w:eastAsia="zh-CN"/>
         </w:rPr>
-        <w:t xml:space="preserve"> orang di luar golongan pengikut atau </w:t>
-      </w:r>
-      <w:proofErr w:type="gramStart"/>
-      <w:r>
-        <w:rPr>
-          <w:rFonts w:ascii="Times New Roman" w:hAnsi="Times New Roman"/>
-          <w:sz w:val="24"/>
-          <w:lang w:eastAsia="zh-CN"/>
-        </w:rPr>
-        <w:t>murid  Yesus</w:t>
-      </w:r>
-      <w:proofErr w:type="gramEnd"/>
-      <w:r>
-        <w:rPr>
-          <w:rFonts w:ascii="Times New Roman" w:hAnsi="Times New Roman"/>
-          <w:sz w:val="24"/>
-          <w:lang w:eastAsia="zh-CN"/>
-        </w:rPr>
-        <w:t xml:space="preserve"> </w:t>
+        <w:t xml:space="preserve"> orang di luar golongan pengikut atau murid  Yesus </w:t>
       </w:r>
       <w:proofErr w:type="spellStart"/>
       <w:r>
@@ -7461,18 +7147,8 @@
           <w:sz w:val="24"/>
           <w:lang w:val="en-US" w:eastAsia="zh-CN"/>
         </w:rPr>
-        <w:t xml:space="preserve"> </w:t>
-      </w:r>
-      <w:proofErr w:type="spellStart"/>
-      <w:r>
-        <w:rPr>
-          <w:rFonts w:ascii="Times New Roman" w:hAnsi="Times New Roman"/>
-          <w:sz w:val="24"/>
-          <w:lang w:val="en-US" w:eastAsia="zh-CN"/>
-        </w:rPr>
-        <w:t>ini</w:t>
-      </w:r>
-      <w:proofErr w:type="spellEnd"/>
+        <w:t xml:space="preserve"> ini</w:t>
+      </w:r>
       <w:r>
         <w:rPr>
           <w:rFonts w:ascii="Times New Roman" w:hAnsi="Times New Roman"/>
@@ -7637,25 +7313,7 @@
           <w:sz w:val="24"/>
           <w:lang w:val="en-US" w:eastAsia="zh-CN"/>
         </w:rPr>
-        <w:t xml:space="preserve"> </w:t>
-      </w:r>
-      <w:proofErr w:type="spellStart"/>
-      <w:r>
-        <w:rPr>
-          <w:rFonts w:ascii="Times New Roman" w:hAnsi="Times New Roman"/>
-          <w:sz w:val="24"/>
-          <w:lang w:val="en-US" w:eastAsia="zh-CN"/>
-        </w:rPr>
-        <w:t>untuk</w:t>
-      </w:r>
-      <w:proofErr w:type="spellEnd"/>
-      <w:r>
-        <w:rPr>
-          <w:rFonts w:ascii="Times New Roman" w:hAnsi="Times New Roman"/>
-          <w:sz w:val="24"/>
-          <w:lang w:val="en-US" w:eastAsia="zh-CN"/>
-        </w:rPr>
-        <w:t xml:space="preserve"> </w:t>
+        <w:t xml:space="preserve"> untuk </w:t>
       </w:r>
       <w:proofErr w:type="spellStart"/>
       <w:r>
@@ -7727,25 +7385,7 @@
           <w:sz w:val="24"/>
           <w:lang w:val="en-US" w:eastAsia="zh-CN"/>
         </w:rPr>
-        <w:t xml:space="preserve"> </w:t>
-      </w:r>
-      <w:proofErr w:type="spellStart"/>
-      <w:r>
-        <w:rPr>
-          <w:rFonts w:ascii="Times New Roman" w:hAnsi="Times New Roman"/>
-          <w:sz w:val="24"/>
-          <w:lang w:val="en-US" w:eastAsia="zh-CN"/>
-        </w:rPr>
-        <w:t>untuk</w:t>
-      </w:r>
-      <w:proofErr w:type="spellEnd"/>
-      <w:r>
-        <w:rPr>
-          <w:rFonts w:ascii="Times New Roman" w:hAnsi="Times New Roman"/>
-          <w:sz w:val="24"/>
-          <w:lang w:val="en-US" w:eastAsia="zh-CN"/>
-        </w:rPr>
-        <w:t xml:space="preserve"> </w:t>
+        <w:t xml:space="preserve"> untuk </w:t>
       </w:r>
       <w:proofErr w:type="spellStart"/>
       <w:r>
@@ -7997,25 +7637,7 @@
           <w:sz w:val="24"/>
           <w:lang w:val="en-US" w:eastAsia="zh-CN"/>
         </w:rPr>
-        <w:t xml:space="preserve"> </w:t>
-      </w:r>
-      <w:proofErr w:type="spellStart"/>
-      <w:r>
-        <w:rPr>
-          <w:rFonts w:ascii="Times New Roman" w:hAnsi="Times New Roman"/>
-          <w:sz w:val="24"/>
-          <w:lang w:val="en-US" w:eastAsia="zh-CN"/>
-        </w:rPr>
-        <w:t>untuk</w:t>
-      </w:r>
-      <w:proofErr w:type="spellEnd"/>
-      <w:r>
-        <w:rPr>
-          <w:rFonts w:ascii="Times New Roman" w:hAnsi="Times New Roman"/>
-          <w:sz w:val="24"/>
-          <w:lang w:val="en-US" w:eastAsia="zh-CN"/>
-        </w:rPr>
-        <w:t xml:space="preserve"> </w:t>
+        <w:t xml:space="preserve"> untuk </w:t>
       </w:r>
       <w:proofErr w:type="spellStart"/>
       <w:r>
@@ -8123,25 +7745,7 @@
           <w:sz w:val="24"/>
           <w:lang w:val="en-US" w:eastAsia="zh-CN"/>
         </w:rPr>
-        <w:t xml:space="preserve"> </w:t>
-      </w:r>
-      <w:proofErr w:type="spellStart"/>
-      <w:r>
-        <w:rPr>
-          <w:rFonts w:ascii="Times New Roman" w:hAnsi="Times New Roman"/>
-          <w:sz w:val="24"/>
-          <w:lang w:val="en-US" w:eastAsia="zh-CN"/>
-        </w:rPr>
-        <w:t>untuk</w:t>
-      </w:r>
-      <w:proofErr w:type="spellEnd"/>
-      <w:r>
-        <w:rPr>
-          <w:rFonts w:ascii="Times New Roman" w:hAnsi="Times New Roman"/>
-          <w:sz w:val="24"/>
-          <w:lang w:val="en-US" w:eastAsia="zh-CN"/>
-        </w:rPr>
-        <w:t xml:space="preserve"> </w:t>
+        <w:t xml:space="preserve"> untuk </w:t>
       </w:r>
       <w:proofErr w:type="spellStart"/>
       <w:r>
@@ -8530,7 +8134,57 @@
           <w:sz w:val="24"/>
           <w:lang w:eastAsia="zh-CN"/>
         </w:rPr>
-        <w:t>Berdasarkan latar belakang diatas, maka fokus dalam penulisan proposal penelitian ini adalah Kajian Teologis 2 Petrus 1:5-7 Dan Aplikasinya Dalam Pertumbuhan Pengenalan Akan ALLAH Youth Di GKPB Masa Depan Cerah Surabaya.</w:t>
+        <w:t>Berdasarkan latar belakang diatas, maka fokus dalam penulisan proposal penelitian ini adalah Kajian Teologis 2 Petrus 1:5-7 Dan Aplikasinya Dalam Pertumbuhan Pengenalan Akan ALLAH Di GKPB Masa Depan Cerah</w:t>
+      </w:r>
+      <w:r>
+        <w:rPr>
+          <w:rFonts w:ascii="Times New Roman" w:hAnsi="Times New Roman"/>
+          <w:sz w:val="24"/>
+          <w:lang w:val="en-US" w:eastAsia="zh-CN"/>
+        </w:rPr>
+        <w:t xml:space="preserve"> Youth</w:t>
+      </w:r>
+      <w:r>
+        <w:rPr>
+          <w:rFonts w:ascii="Times New Roman" w:hAnsi="Times New Roman"/>
+          <w:sz w:val="24"/>
+          <w:lang w:eastAsia="zh-CN"/>
+        </w:rPr>
+        <w:t xml:space="preserve"> Surabaya</w:t>
+      </w:r>
+      <w:r>
+        <w:rPr>
+          <w:rFonts w:ascii="Times New Roman" w:hAnsi="Times New Roman"/>
+          <w:sz w:val="24"/>
+          <w:lang w:val="en-US" w:eastAsia="zh-CN"/>
+        </w:rPr>
+        <w:t xml:space="preserve"> </w:t>
+      </w:r>
+      <w:proofErr w:type="spellStart"/>
+      <w:r>
+        <w:rPr>
+          <w:rFonts w:ascii="Times New Roman" w:hAnsi="Times New Roman"/>
+          <w:sz w:val="24"/>
+          <w:lang w:val="en-US" w:eastAsia="zh-CN"/>
+        </w:rPr>
+        <w:t>Ciputra</w:t>
+      </w:r>
+      <w:proofErr w:type="spellEnd"/>
+      <w:r>
+        <w:rPr>
+          <w:rFonts w:ascii="Times New Roman" w:hAnsi="Times New Roman"/>
+          <w:sz w:val="24"/>
+          <w:lang w:val="en-US" w:eastAsia="zh-CN"/>
+        </w:rPr>
+        <w:t xml:space="preserve"> World</w:t>
+      </w:r>
+      <w:r>
+        <w:rPr>
+          <w:rFonts w:ascii="Times New Roman" w:hAnsi="Times New Roman"/>
+          <w:sz w:val="24"/>
+          <w:lang w:eastAsia="zh-CN"/>
+        </w:rPr>
+        <w:t>.</w:t>
       </w:r>
     </w:p>
     <w:p>
@@ -8624,7 +8278,57 @@
           <w:sz w:val="24"/>
           <w:lang w:eastAsia="zh-CN"/>
         </w:rPr>
-        <w:t>Kajian Teologis 2 Petrus 1:5-7 Dan Aplikasinya Dalam Pertumbuhan Pengenalan Akan ALLAH Youth Di GKPB Masa Depan Cerah.</w:t>
+        <w:t>Kajian Teologis 2 Petrus 1:5-7 Dan Aplikasinya Dalam Pertumbuhan Pengenalan Akan ALLAH Di GKPB Masa Depan Cerah</w:t>
+      </w:r>
+      <w:r>
+        <w:rPr>
+          <w:rFonts w:ascii="Times New Roman" w:hAnsi="Times New Roman"/>
+          <w:sz w:val="24"/>
+          <w:lang w:val="en-US" w:eastAsia="zh-CN"/>
+        </w:rPr>
+        <w:t xml:space="preserve"> Youth</w:t>
+      </w:r>
+      <w:r>
+        <w:rPr>
+          <w:rFonts w:ascii="Times New Roman" w:hAnsi="Times New Roman"/>
+          <w:sz w:val="24"/>
+          <w:lang w:eastAsia="zh-CN"/>
+        </w:rPr>
+        <w:t xml:space="preserve"> Surabaya</w:t>
+      </w:r>
+      <w:r>
+        <w:rPr>
+          <w:rFonts w:ascii="Times New Roman" w:hAnsi="Times New Roman"/>
+          <w:sz w:val="24"/>
+          <w:lang w:val="en-US" w:eastAsia="zh-CN"/>
+        </w:rPr>
+        <w:t xml:space="preserve"> </w:t>
+      </w:r>
+      <w:proofErr w:type="spellStart"/>
+      <w:r>
+        <w:rPr>
+          <w:rFonts w:ascii="Times New Roman" w:hAnsi="Times New Roman"/>
+          <w:sz w:val="24"/>
+          <w:lang w:val="en-US" w:eastAsia="zh-CN"/>
+        </w:rPr>
+        <w:t>Ciputra</w:t>
+      </w:r>
+      <w:proofErr w:type="spellEnd"/>
+      <w:r>
+        <w:rPr>
+          <w:rFonts w:ascii="Times New Roman" w:hAnsi="Times New Roman"/>
+          <w:sz w:val="24"/>
+          <w:lang w:val="en-US" w:eastAsia="zh-CN"/>
+        </w:rPr>
+        <w:t xml:space="preserve"> World</w:t>
+      </w:r>
+      <w:r>
+        <w:rPr>
+          <w:rFonts w:ascii="Times New Roman" w:hAnsi="Times New Roman"/>
+          <w:sz w:val="24"/>
+          <w:lang w:eastAsia="zh-CN"/>
+        </w:rPr>
+        <w:t>.</w:t>
       </w:r>
     </w:p>
     <w:p>
@@ -8688,7 +8392,65 @@
           <w:sz w:val="24"/>
           <w:lang w:eastAsia="zh-CN"/>
         </w:rPr>
-        <w:t>Berdasarkan fokus diatas, maka rumusan masalah dalam proposal penelitian ini adalah bagaimana Kajian Teologis 2 Petrus 1:5-7 Dan Aplikasinya Dalam Pertumbuhan Pengenalan Akan ALLAH Youth Di GKPB Masa Depan Cerah Surabaya ?.</w:t>
+        <w:t xml:space="preserve">Berdasarkan fokus diatas, maka rumusan masalah dalam proposal penelitian ini adalah bagaimana Kajian Teologis 2 Petrus 1:5-7 Dan Aplikasinya Dalam Pertumbuhan Pengenalan Akan ALLAH </w:t>
+      </w:r>
+      <w:r>
+        <w:rPr>
+          <w:rFonts w:ascii="Times New Roman" w:hAnsi="Times New Roman"/>
+          <w:sz w:val="24"/>
+          <w:lang w:eastAsia="zh-CN"/>
+        </w:rPr>
+        <w:t>Di GKPB Masa Depan Cerah</w:t>
+      </w:r>
+      <w:r>
+        <w:rPr>
+          <w:rFonts w:ascii="Times New Roman" w:hAnsi="Times New Roman"/>
+          <w:sz w:val="24"/>
+          <w:lang w:val="en-US" w:eastAsia="zh-CN"/>
+        </w:rPr>
+        <w:t xml:space="preserve"> Youth</w:t>
+      </w:r>
+      <w:r>
+        <w:rPr>
+          <w:rFonts w:ascii="Times New Roman" w:hAnsi="Times New Roman"/>
+          <w:sz w:val="24"/>
+          <w:lang w:eastAsia="zh-CN"/>
+        </w:rPr>
+        <w:t xml:space="preserve"> Surabaya</w:t>
+      </w:r>
+      <w:r>
+        <w:rPr>
+          <w:rFonts w:ascii="Times New Roman" w:hAnsi="Times New Roman"/>
+          <w:sz w:val="24"/>
+          <w:lang w:val="en-US" w:eastAsia="zh-CN"/>
+        </w:rPr>
+        <w:t xml:space="preserve"> </w:t>
+      </w:r>
+      <w:proofErr w:type="spellStart"/>
+      <w:r>
+        <w:rPr>
+          <w:rFonts w:ascii="Times New Roman" w:hAnsi="Times New Roman"/>
+          <w:sz w:val="24"/>
+          <w:lang w:val="en-US" w:eastAsia="zh-CN"/>
+        </w:rPr>
+        <w:t>Ciputra</w:t>
+      </w:r>
+      <w:proofErr w:type="spellEnd"/>
+      <w:r>
+        <w:rPr>
+          <w:rFonts w:ascii="Times New Roman" w:hAnsi="Times New Roman"/>
+          <w:sz w:val="24"/>
+          <w:lang w:val="en-US" w:eastAsia="zh-CN"/>
+        </w:rPr>
+        <w:t xml:space="preserve"> World</w:t>
+      </w:r>
+      <w:r>
+        <w:rPr>
+          <w:rFonts w:ascii="Times New Roman" w:hAnsi="Times New Roman"/>
+          <w:sz w:val="24"/>
+          <w:lang w:eastAsia="zh-CN"/>
+        </w:rPr>
+        <w:t xml:space="preserve"> ?.</w:t>
       </w:r>
     </w:p>
     <w:p>
@@ -8782,7 +8544,73 @@
           <w:sz w:val="24"/>
           <w:lang w:eastAsia="zh-CN"/>
         </w:rPr>
-        <w:t>Bagaimana kajian teologis 2 Petrus 1:5-7 dan aplikasinya dalam pertumbuhan pengenalan akan ALLAH Youth Di GKPB Masa Depan Cerah ?.</w:t>
+        <w:t xml:space="preserve">Bagaimana kajian teologis 2 Petrus 1:5-7 dan aplikasinya dalam pertumbuhan pengenalan akan ALLAH </w:t>
+      </w:r>
+      <w:r>
+        <w:rPr>
+          <w:rFonts w:ascii="Times New Roman" w:hAnsi="Times New Roman"/>
+          <w:sz w:val="24"/>
+          <w:lang w:eastAsia="zh-CN"/>
+        </w:rPr>
+        <w:t>Di GKPB Masa Depan Cerah</w:t>
+      </w:r>
+      <w:r>
+        <w:rPr>
+          <w:rFonts w:ascii="Times New Roman" w:hAnsi="Times New Roman"/>
+          <w:sz w:val="24"/>
+          <w:lang w:val="en-US" w:eastAsia="zh-CN"/>
+        </w:rPr>
+        <w:t xml:space="preserve"> Youth</w:t>
+      </w:r>
+      <w:r>
+        <w:rPr>
+          <w:rFonts w:ascii="Times New Roman" w:hAnsi="Times New Roman"/>
+          <w:sz w:val="24"/>
+          <w:lang w:eastAsia="zh-CN"/>
+        </w:rPr>
+        <w:t xml:space="preserve"> Surabaya</w:t>
+      </w:r>
+      <w:r>
+        <w:rPr>
+          <w:rFonts w:ascii="Times New Roman" w:hAnsi="Times New Roman"/>
+          <w:sz w:val="24"/>
+          <w:lang w:val="en-US" w:eastAsia="zh-CN"/>
+        </w:rPr>
+        <w:t xml:space="preserve"> </w:t>
+      </w:r>
+      <w:proofErr w:type="spellStart"/>
+      <w:r>
+        <w:rPr>
+          <w:rFonts w:ascii="Times New Roman" w:hAnsi="Times New Roman"/>
+          <w:sz w:val="24"/>
+          <w:lang w:val="en-US" w:eastAsia="zh-CN"/>
+        </w:rPr>
+        <w:t>Ciputra</w:t>
+      </w:r>
+      <w:proofErr w:type="spellEnd"/>
+      <w:r>
+        <w:rPr>
+          <w:rFonts w:ascii="Times New Roman" w:hAnsi="Times New Roman"/>
+          <w:sz w:val="24"/>
+          <w:lang w:val="en-US" w:eastAsia="zh-CN"/>
+        </w:rPr>
+        <w:t xml:space="preserve"> World</w:t>
+      </w:r>
+      <w:r>
+        <w:rPr>
+          <w:rFonts w:ascii="Times New Roman" w:hAnsi="Times New Roman"/>
+          <w:sz w:val="24"/>
+          <w:lang w:val="en-US" w:eastAsia="zh-CN"/>
+        </w:rPr>
+        <w:t xml:space="preserve"> </w:t>
+      </w:r>
+      <w:r>
+        <w:rPr>
+          <w:rFonts w:ascii="Times New Roman" w:hAnsi="Times New Roman"/>
+          <w:sz w:val="24"/>
+          <w:lang w:eastAsia="zh-CN"/>
+        </w:rPr>
+        <w:t>?.</w:t>
       </w:r>
     </w:p>
     <w:p>
@@ -8896,7 +8724,65 @@
           <w:sz w:val="24"/>
           <w:lang w:eastAsia="zh-CN"/>
         </w:rPr>
-        <w:t xml:space="preserve"> dari penelitian ini adalah  untuk memahami secara mendalam Kajian Teologis 2 Petrus 1:5-7 Dan Aplikasinya Dalam Pertumbuhan Pengenalan Akan ALLAH Youth Di GKPB Masa Depan Cerah Surabaya.</w:t>
+        <w:t xml:space="preserve"> dari penelitian ini adalah  untuk memahami secara mendalam Kajian Teologis 2 Petrus 1:5-7 Dan Aplikasinya Dalam Pertumbuhan Pengenalan Akan ALLAH </w:t>
+      </w:r>
+      <w:r>
+        <w:rPr>
+          <w:rFonts w:ascii="Times New Roman" w:hAnsi="Times New Roman"/>
+          <w:sz w:val="24"/>
+          <w:lang w:eastAsia="zh-CN"/>
+        </w:rPr>
+        <w:t>Di GKPB Masa Depan Cerah</w:t>
+      </w:r>
+      <w:r>
+        <w:rPr>
+          <w:rFonts w:ascii="Times New Roman" w:hAnsi="Times New Roman"/>
+          <w:sz w:val="24"/>
+          <w:lang w:val="en-US" w:eastAsia="zh-CN"/>
+        </w:rPr>
+        <w:t xml:space="preserve"> Youth</w:t>
+      </w:r>
+      <w:r>
+        <w:rPr>
+          <w:rFonts w:ascii="Times New Roman" w:hAnsi="Times New Roman"/>
+          <w:sz w:val="24"/>
+          <w:lang w:eastAsia="zh-CN"/>
+        </w:rPr>
+        <w:t xml:space="preserve"> Surabaya</w:t>
+      </w:r>
+      <w:r>
+        <w:rPr>
+          <w:rFonts w:ascii="Times New Roman" w:hAnsi="Times New Roman"/>
+          <w:sz w:val="24"/>
+          <w:lang w:val="en-US" w:eastAsia="zh-CN"/>
+        </w:rPr>
+        <w:t xml:space="preserve"> </w:t>
+      </w:r>
+      <w:proofErr w:type="spellStart"/>
+      <w:r>
+        <w:rPr>
+          <w:rFonts w:ascii="Times New Roman" w:hAnsi="Times New Roman"/>
+          <w:sz w:val="24"/>
+          <w:lang w:val="en-US" w:eastAsia="zh-CN"/>
+        </w:rPr>
+        <w:t>Ciputra</w:t>
+      </w:r>
+      <w:proofErr w:type="spellEnd"/>
+      <w:r>
+        <w:rPr>
+          <w:rFonts w:ascii="Times New Roman" w:hAnsi="Times New Roman"/>
+          <w:sz w:val="24"/>
+          <w:lang w:val="en-US" w:eastAsia="zh-CN"/>
+        </w:rPr>
+        <w:t xml:space="preserve"> World</w:t>
+      </w:r>
+      <w:r>
+        <w:rPr>
+          <w:rFonts w:ascii="Times New Roman" w:hAnsi="Times New Roman"/>
+          <w:sz w:val="24"/>
+          <w:lang w:eastAsia="zh-CN"/>
+        </w:rPr>
+        <w:t>.</w:t>
       </w:r>
     </w:p>
     <w:p>
@@ -8981,7 +8867,65 @@
           <w:sz w:val="24"/>
           <w:lang w:eastAsia="zh-CN"/>
         </w:rPr>
-        <w:t>Untuk memahami kajian teologis 2 Petrus 1:5-7 dan aplikasinya dalam pertumbuhan pengenalan akan ALLAH Youth Di GKPB Masa Depan Cerah.</w:t>
+        <w:t xml:space="preserve">Untuk memahami kajian teologis 2 Petrus 1:5-7 dan aplikasinya dalam pertumbuhan pengenalan akan ALLAH </w:t>
+      </w:r>
+      <w:r>
+        <w:rPr>
+          <w:rFonts w:ascii="Times New Roman" w:hAnsi="Times New Roman"/>
+          <w:sz w:val="24"/>
+          <w:lang w:eastAsia="zh-CN"/>
+        </w:rPr>
+        <w:t>Di GKPB Masa Depan Cerah</w:t>
+      </w:r>
+      <w:r>
+        <w:rPr>
+          <w:rFonts w:ascii="Times New Roman" w:hAnsi="Times New Roman"/>
+          <w:sz w:val="24"/>
+          <w:lang w:val="en-US" w:eastAsia="zh-CN"/>
+        </w:rPr>
+        <w:t xml:space="preserve"> Youth</w:t>
+      </w:r>
+      <w:r>
+        <w:rPr>
+          <w:rFonts w:ascii="Times New Roman" w:hAnsi="Times New Roman"/>
+          <w:sz w:val="24"/>
+          <w:lang w:eastAsia="zh-CN"/>
+        </w:rPr>
+        <w:t xml:space="preserve"> Surabaya</w:t>
+      </w:r>
+      <w:r>
+        <w:rPr>
+          <w:rFonts w:ascii="Times New Roman" w:hAnsi="Times New Roman"/>
+          <w:sz w:val="24"/>
+          <w:lang w:val="en-US" w:eastAsia="zh-CN"/>
+        </w:rPr>
+        <w:t xml:space="preserve"> </w:t>
+      </w:r>
+      <w:proofErr w:type="spellStart"/>
+      <w:r>
+        <w:rPr>
+          <w:rFonts w:ascii="Times New Roman" w:hAnsi="Times New Roman"/>
+          <w:sz w:val="24"/>
+          <w:lang w:val="en-US" w:eastAsia="zh-CN"/>
+        </w:rPr>
+        <w:t>Ciputra</w:t>
+      </w:r>
+      <w:proofErr w:type="spellEnd"/>
+      <w:r>
+        <w:rPr>
+          <w:rFonts w:ascii="Times New Roman" w:hAnsi="Times New Roman"/>
+          <w:sz w:val="24"/>
+          <w:lang w:val="en-US" w:eastAsia="zh-CN"/>
+        </w:rPr>
+        <w:t xml:space="preserve"> World</w:t>
+      </w:r>
+      <w:r>
+        <w:rPr>
+          <w:rFonts w:ascii="Times New Roman" w:hAnsi="Times New Roman"/>
+          <w:sz w:val="24"/>
+          <w:lang w:eastAsia="zh-CN"/>
+        </w:rPr>
+        <w:t>.</w:t>
       </w:r>
       <w:commentRangeEnd w:id="22"/>
       <w:r>
@@ -9083,7 +9027,6 @@
         <w:spacing w:line="480" w:lineRule="auto"/>
         <w:ind w:left="426"/>
         <w:rPr>
-          <w:rFonts w:hint="eastAsia"/>
           <w:lang w:eastAsia="zh-CN"/>
         </w:rPr>
       </w:pPr>
@@ -9141,7 +9084,123 @@
           <w:sz w:val="24"/>
           <w:lang w:eastAsia="zh-CN"/>
         </w:rPr>
-        <w:t>etrus 1:5-7 dan aplikasinya dalam pertumbuhan pengenalan akan ALLAH bagi kaum muda. Memberikan kontribusi kepada disiplin ilmu khususnya biblika dan praktika (mendidik) berdasarkan hasil studi penelitian dan penemuan pemahanam tentang kajian teologis 2 petrus 1:5-7 dan aplikasinya dalam pertumbuhan pengenalan akan ALLAH Youth di GKPB Masa Depan Cerah Surabaya. Serta memberikan manfaat bagi para peneliti untuk dapat lebih lanjut meneliti lebih lanjut tentang kajian teologis 2 petrus 1:5-7 dan aplikasinya dalam pertumbuhan pengenalan akan ALLAH Youth di GKPB Masa Depan Cerah Surabaya.</w:t>
+        <w:t xml:space="preserve">etrus 1:5-7 dan aplikasinya dalam pertumbuhan pengenalan akan ALLAH bagi kaum muda. Memberikan kontribusi kepada disiplin ilmu khususnya biblika dan praktika (mendidik) berdasarkan hasil studi penelitian dan penemuan pemahanam tentang kajian teologis 2 petrus 1:5-7 dan aplikasinya dalam pertumbuhan pengenalan akan ALLAH </w:t>
+      </w:r>
+      <w:r>
+        <w:rPr>
+          <w:rFonts w:ascii="Times New Roman" w:hAnsi="Times New Roman"/>
+          <w:sz w:val="24"/>
+          <w:lang w:eastAsia="zh-CN"/>
+        </w:rPr>
+        <w:t>Di GKPB Masa Depan Cerah</w:t>
+      </w:r>
+      <w:r>
+        <w:rPr>
+          <w:rFonts w:ascii="Times New Roman" w:hAnsi="Times New Roman"/>
+          <w:sz w:val="24"/>
+          <w:lang w:val="en-US" w:eastAsia="zh-CN"/>
+        </w:rPr>
+        <w:t xml:space="preserve"> Youth</w:t>
+      </w:r>
+      <w:r>
+        <w:rPr>
+          <w:rFonts w:ascii="Times New Roman" w:hAnsi="Times New Roman"/>
+          <w:sz w:val="24"/>
+          <w:lang w:eastAsia="zh-CN"/>
+        </w:rPr>
+        <w:t xml:space="preserve"> Surabaya</w:t>
+      </w:r>
+      <w:r>
+        <w:rPr>
+          <w:rFonts w:ascii="Times New Roman" w:hAnsi="Times New Roman"/>
+          <w:sz w:val="24"/>
+          <w:lang w:val="en-US" w:eastAsia="zh-CN"/>
+        </w:rPr>
+        <w:t xml:space="preserve"> </w:t>
+      </w:r>
+      <w:proofErr w:type="spellStart"/>
+      <w:r>
+        <w:rPr>
+          <w:rFonts w:ascii="Times New Roman" w:hAnsi="Times New Roman"/>
+          <w:sz w:val="24"/>
+          <w:lang w:val="en-US" w:eastAsia="zh-CN"/>
+        </w:rPr>
+        <w:t>Ciputra</w:t>
+      </w:r>
+      <w:proofErr w:type="spellEnd"/>
+      <w:r>
+        <w:rPr>
+          <w:rFonts w:ascii="Times New Roman" w:hAnsi="Times New Roman"/>
+          <w:sz w:val="24"/>
+          <w:lang w:val="en-US" w:eastAsia="zh-CN"/>
+        </w:rPr>
+        <w:t xml:space="preserve"> World</w:t>
+      </w:r>
+      <w:r>
+        <w:rPr>
+          <w:rFonts w:ascii="Times New Roman" w:hAnsi="Times New Roman"/>
+          <w:sz w:val="24"/>
+          <w:lang w:eastAsia="zh-CN"/>
+        </w:rPr>
+        <w:t xml:space="preserve">. Serta memberikan manfaat bagi para peneliti untuk dapat lebih lanjut meneliti lebih lanjut tentang kajian teologis 2 petrus 1:5-7 dan aplikasinya dalam pertumbuhan pengenalan akan ALLAH </w:t>
+      </w:r>
+      <w:r>
+        <w:rPr>
+          <w:rFonts w:ascii="Times New Roman" w:hAnsi="Times New Roman"/>
+          <w:sz w:val="24"/>
+          <w:lang w:eastAsia="zh-CN"/>
+        </w:rPr>
+        <w:t>Di GKPB Masa Depan Cerah</w:t>
+      </w:r>
+      <w:r>
+        <w:rPr>
+          <w:rFonts w:ascii="Times New Roman" w:hAnsi="Times New Roman"/>
+          <w:sz w:val="24"/>
+          <w:lang w:val="en-US" w:eastAsia="zh-CN"/>
+        </w:rPr>
+        <w:t xml:space="preserve"> Youth</w:t>
+      </w:r>
+      <w:r>
+        <w:rPr>
+          <w:rFonts w:ascii="Times New Roman" w:hAnsi="Times New Roman"/>
+          <w:sz w:val="24"/>
+          <w:lang w:eastAsia="zh-CN"/>
+        </w:rPr>
+        <w:t xml:space="preserve"> Surabaya</w:t>
+      </w:r>
+      <w:r>
+        <w:rPr>
+          <w:rFonts w:ascii="Times New Roman" w:hAnsi="Times New Roman"/>
+          <w:sz w:val="24"/>
+          <w:lang w:val="en-US" w:eastAsia="zh-CN"/>
+        </w:rPr>
+        <w:t xml:space="preserve"> </w:t>
+      </w:r>
+      <w:proofErr w:type="spellStart"/>
+      <w:r>
+        <w:rPr>
+          <w:rFonts w:ascii="Times New Roman" w:hAnsi="Times New Roman"/>
+          <w:sz w:val="24"/>
+          <w:lang w:val="en-US" w:eastAsia="zh-CN"/>
+        </w:rPr>
+        <w:t>Ciputra</w:t>
+      </w:r>
+      <w:proofErr w:type="spellEnd"/>
+      <w:r>
+        <w:rPr>
+          <w:rFonts w:ascii="Times New Roman" w:hAnsi="Times New Roman"/>
+          <w:sz w:val="24"/>
+          <w:lang w:val="en-US" w:eastAsia="zh-CN"/>
+        </w:rPr>
+        <w:t xml:space="preserve"> World</w:t>
+      </w:r>
+      <w:r>
+        <w:rPr>
+          <w:rFonts w:ascii="Times New Roman" w:hAnsi="Times New Roman"/>
+          <w:sz w:val="24"/>
+          <w:lang w:eastAsia="zh-CN"/>
+        </w:rPr>
+        <w:t>.</w:t>
       </w:r>
     </w:p>
     <w:p>
@@ -11030,14 +11089,7 @@
           <w:rFonts w:hint="eastAsia"/>
           <w:lang w:eastAsia="zh-CN"/>
         </w:rPr>
-        <w:t xml:space="preserve">Pelecehan </w:t>
-      </w:r>
-      <w:r>
-        <w:rPr>
-          <w:rFonts w:hint="eastAsia"/>
-          <w:lang w:eastAsia="zh-CN"/>
-        </w:rPr>
-        <w:t>Seksual di Metaverse Disebut Sulit Dihindari,</w:t>
+        <w:t>Pelecehan Seksual di Metaverse Disebut Sulit Dihindari,</w:t>
       </w:r>
       <w:r>
         <w:rPr>

</xml_diff>

<commit_message>
update 21 April 2023  - 3
</commit_message>
<xml_diff>
--- a/0.2 Review BAB I PENDAHULUAN - yofandi  - masih pengerjaan.docx
+++ b/0.2 Review BAB I PENDAHULUAN - yofandi  - masih pengerjaan.docx
@@ -1,6 +1,6 @@
 
 <file path=word/document.xml><?xml version="1.0" encoding="utf-8"?>
-<w:document xmlns:wpc="http://schemas.microsoft.com/office/word/2010/wordprocessingCanvas" xmlns:cx="http://schemas.microsoft.com/office/drawing/2014/chartex" xmlns:cx1="http://schemas.microsoft.com/office/drawing/2015/9/8/chartex" xmlns:cx2="http://schemas.microsoft.com/office/drawing/2015/10/21/chartex" xmlns:cx3="http://schemas.microsoft.com/office/drawing/2016/5/9/chartex" xmlns:cx4="http://schemas.microsoft.com/office/drawing/2016/5/10/chartex" xmlns:cx5="http://schemas.microsoft.com/office/drawing/2016/5/11/chartex" xmlns:cx6="http://schemas.microsoft.com/office/drawing/2016/5/12/chartex" xmlns:cx7="http://schemas.microsoft.com/office/drawing/2016/5/13/chartex" xmlns:cx8="http://schemas.microsoft.com/office/drawing/2016/5/14/chartex" xmlns:mc="http://schemas.openxmlformats.org/markup-compatibility/2006" xmlns:aink="http://schemas.microsoft.com/office/drawing/2016/ink" xmlns:am3d="http://schemas.microsoft.com/office/drawing/2017/model3d" xmlns:o="urn:schemas-microsoft-com:office:office" xmlns:oel="http://schemas.microsoft.com/office/2019/extlst" xmlns:r="http://schemas.openxmlformats.org/officeDocument/2006/relationships" xmlns:m="http://schemas.openxmlformats.org/officeDocument/2006/math" xmlns:v="urn:schemas-microsoft-com:vml" xmlns:wp14="http://schemas.microsoft.com/office/word/2010/wordprocessingDrawing" xmlns:wp="http://schemas.openxmlformats.org/drawingml/2006/wordprocessingDrawing" xmlns:w10="urn:schemas-microsoft-com:office:word" xmlns:w="http://schemas.openxmlformats.org/wordprocessingml/2006/main" xmlns:w14="http://schemas.microsoft.com/office/word/2010/wordml" xmlns:w15="http://schemas.microsoft.com/office/word/2012/wordml" xmlns:w16cex="http://schemas.microsoft.com/office/word/2018/wordml/cex" xmlns:w16cid="http://schemas.microsoft.com/office/word/2016/wordml/cid" xmlns:w16="http://schemas.microsoft.com/office/word/2018/wordml" xmlns:w16sdtdh="http://schemas.microsoft.com/office/word/2020/wordml/sdtdatahash" xmlns:w16se="http://schemas.microsoft.com/office/word/2015/wordml/symex" xmlns:wpg="http://schemas.microsoft.com/office/word/2010/wordprocessingGroup" xmlns:wpi="http://schemas.microsoft.com/office/word/2010/wordprocessingInk" xmlns:wne="http://schemas.microsoft.com/office/word/2006/wordml" xmlns:wps="http://schemas.microsoft.com/office/word/2010/wordprocessingShape" mc:Ignorable="w14 w15 w16se w16cid w16 w16cex w16sdtdh wp14">
+<w:document xmlns:wpc="http://schemas.microsoft.com/office/word/2010/wordprocessingCanvas" xmlns:cx="http://schemas.microsoft.com/office/drawing/2014/chartex" xmlns:cx1="http://schemas.microsoft.com/office/drawing/2015/9/8/chartex" xmlns:cx2="http://schemas.microsoft.com/office/drawing/2015/10/21/chartex" xmlns:cx3="http://schemas.microsoft.com/office/drawing/2016/5/9/chartex" xmlns:cx4="http://schemas.microsoft.com/office/drawing/2016/5/10/chartex" xmlns:cx5="http://schemas.microsoft.com/office/drawing/2016/5/11/chartex" xmlns:cx6="http://schemas.microsoft.com/office/drawing/2016/5/12/chartex" xmlns:cx7="http://schemas.microsoft.com/office/drawing/2016/5/13/chartex" xmlns:cx8="http://schemas.microsoft.com/office/drawing/2016/5/14/chartex" xmlns:mc="http://schemas.openxmlformats.org/markup-compatibility/2006" xmlns:aink="http://schemas.microsoft.com/office/drawing/2016/ink" xmlns:am3d="http://schemas.microsoft.com/office/drawing/2017/model3d" xmlns:o="urn:schemas-microsoft-com:office:office" xmlns:oel="http://schemas.microsoft.com/office/2019/extlst" xmlns:r="http://schemas.openxmlformats.org/officeDocument/2006/relationships" xmlns:m="http://schemas.openxmlformats.org/officeDocument/2006/math" xmlns:v="urn:schemas-microsoft-com:vml" xmlns:wp14="http://schemas.microsoft.com/office/word/2010/wordprocessingDrawing" xmlns:wp="http://schemas.openxmlformats.org/drawingml/2006/wordprocessingDrawing" xmlns:w10="urn:schemas-microsoft-com:office:word" xmlns:w="http://schemas.openxmlformats.org/wordprocessingml/2006/main" xmlns:w14="http://schemas.microsoft.com/office/word/2010/wordml" xmlns:w15="http://schemas.microsoft.com/office/word/2012/wordml" xmlns:w16cex="http://schemas.microsoft.com/office/word/2018/wordml/cex" xmlns:w16cid="http://schemas.microsoft.com/office/word/2016/wordml/cid" xmlns:w16="http://schemas.microsoft.com/office/word/2018/wordml" xmlns:w16du="http://schemas.microsoft.com/office/word/2023/wordml/word16du" xmlns:w16sdtdh="http://schemas.microsoft.com/office/word/2020/wordml/sdtdatahash" xmlns:w16se="http://schemas.microsoft.com/office/word/2015/wordml/symex" xmlns:wpg="http://schemas.microsoft.com/office/word/2010/wordprocessingGroup" xmlns:wpi="http://schemas.microsoft.com/office/word/2010/wordprocessingInk" xmlns:wne="http://schemas.microsoft.com/office/word/2006/wordml" xmlns:wps="http://schemas.microsoft.com/office/word/2010/wordprocessingShape" mc:Ignorable="w14 w15 w16se w16cid w16 w16cex w16sdtdh wp14">
   <w:body>
     <w:p>
       <w:pPr>
@@ -2727,7 +2727,25 @@
           <w:sz w:val="24"/>
           <w:lang w:val="en-US" w:eastAsia="zh-CN"/>
         </w:rPr>
-        <w:t xml:space="preserve"> dan dunia .yang </w:t>
+        <w:t xml:space="preserve"> dan </w:t>
+      </w:r>
+      <w:proofErr w:type="gramStart"/>
+      <w:r>
+        <w:rPr>
+          <w:rFonts w:ascii="Times New Roman" w:hAnsi="Times New Roman"/>
+          <w:sz w:val="24"/>
+          <w:lang w:val="en-US" w:eastAsia="zh-CN"/>
+        </w:rPr>
+        <w:t>dunia .yang</w:t>
+      </w:r>
+      <w:proofErr w:type="gramEnd"/>
+      <w:r>
+        <w:rPr>
+          <w:rFonts w:ascii="Times New Roman" w:hAnsi="Times New Roman"/>
+          <w:sz w:val="24"/>
+          <w:lang w:val="en-US" w:eastAsia="zh-CN"/>
+        </w:rPr>
+        <w:t xml:space="preserve"> </w:t>
       </w:r>
       <w:proofErr w:type="spellStart"/>
       <w:r>
@@ -6952,7 +6970,25 @@
           <w:sz w:val="24"/>
           <w:lang w:eastAsia="zh-CN"/>
         </w:rPr>
-        <w:t xml:space="preserve"> orang di luar golongan pengikut atau murid  Yesus </w:t>
+        <w:t xml:space="preserve"> orang di luar golongan pengikut atau </w:t>
+      </w:r>
+      <w:proofErr w:type="gramStart"/>
+      <w:r>
+        <w:rPr>
+          <w:rFonts w:ascii="Times New Roman" w:hAnsi="Times New Roman"/>
+          <w:sz w:val="24"/>
+          <w:lang w:eastAsia="zh-CN"/>
+        </w:rPr>
+        <w:t>murid  Yesus</w:t>
+      </w:r>
+      <w:proofErr w:type="gramEnd"/>
+      <w:r>
+        <w:rPr>
+          <w:rFonts w:ascii="Times New Roman" w:hAnsi="Times New Roman"/>
+          <w:sz w:val="24"/>
+          <w:lang w:eastAsia="zh-CN"/>
+        </w:rPr>
+        <w:t xml:space="preserve"> </w:t>
       </w:r>
       <w:proofErr w:type="spellStart"/>
       <w:r>
@@ -8594,15 +8630,7 @@
           <w:sz w:val="24"/>
           <w:lang w:val="en-US" w:eastAsia="zh-CN"/>
         </w:rPr>
-        <w:t xml:space="preserve"> World</w:t>
-      </w:r>
-      <w:r>
-        <w:rPr>
-          <w:rFonts w:ascii="Times New Roman" w:hAnsi="Times New Roman"/>
-          <w:sz w:val="24"/>
-          <w:lang w:val="en-US" w:eastAsia="zh-CN"/>
-        </w:rPr>
-        <w:t xml:space="preserve"> </w:t>
+        <w:t xml:space="preserve"> World </w:t>
       </w:r>
       <w:r>
         <w:rPr>
@@ -9415,7 +9443,7 @@
 </file>
 
 <file path=word/comments.xml><?xml version="1.0" encoding="utf-8"?>
-<w:comments xmlns:wpc="http://schemas.microsoft.com/office/word/2010/wordprocessingCanvas" xmlns:cx="http://schemas.microsoft.com/office/drawing/2014/chartex" xmlns:cx1="http://schemas.microsoft.com/office/drawing/2015/9/8/chartex" xmlns:cx2="http://schemas.microsoft.com/office/drawing/2015/10/21/chartex" xmlns:cx3="http://schemas.microsoft.com/office/drawing/2016/5/9/chartex" xmlns:cx4="http://schemas.microsoft.com/office/drawing/2016/5/10/chartex" xmlns:cx5="http://schemas.microsoft.com/office/drawing/2016/5/11/chartex" xmlns:cx6="http://schemas.microsoft.com/office/drawing/2016/5/12/chartex" xmlns:cx7="http://schemas.microsoft.com/office/drawing/2016/5/13/chartex" xmlns:cx8="http://schemas.microsoft.com/office/drawing/2016/5/14/chartex" xmlns:mc="http://schemas.openxmlformats.org/markup-compatibility/2006" xmlns:aink="http://schemas.microsoft.com/office/drawing/2016/ink" xmlns:am3d="http://schemas.microsoft.com/office/drawing/2017/model3d" xmlns:o="urn:schemas-microsoft-com:office:office" xmlns:oel="http://schemas.microsoft.com/office/2019/extlst" xmlns:r="http://schemas.openxmlformats.org/officeDocument/2006/relationships" xmlns:m="http://schemas.openxmlformats.org/officeDocument/2006/math" xmlns:v="urn:schemas-microsoft-com:vml" xmlns:wp14="http://schemas.microsoft.com/office/word/2010/wordprocessingDrawing" xmlns:wp="http://schemas.openxmlformats.org/drawingml/2006/wordprocessingDrawing" xmlns:w10="urn:schemas-microsoft-com:office:word" xmlns:w="http://schemas.openxmlformats.org/wordprocessingml/2006/main" xmlns:w14="http://schemas.microsoft.com/office/word/2010/wordml" xmlns:w15="http://schemas.microsoft.com/office/word/2012/wordml" xmlns:w16cex="http://schemas.microsoft.com/office/word/2018/wordml/cex" xmlns:w16cid="http://schemas.microsoft.com/office/word/2016/wordml/cid" xmlns:w16="http://schemas.microsoft.com/office/word/2018/wordml" xmlns:w16sdtdh="http://schemas.microsoft.com/office/word/2020/wordml/sdtdatahash" xmlns:w16se="http://schemas.microsoft.com/office/word/2015/wordml/symex" xmlns:wpg="http://schemas.microsoft.com/office/word/2010/wordprocessingGroup" xmlns:wpi="http://schemas.microsoft.com/office/word/2010/wordprocessingInk" xmlns:wne="http://schemas.microsoft.com/office/word/2006/wordml" xmlns:wps="http://schemas.microsoft.com/office/word/2010/wordprocessingShape" mc:Ignorable="w14 w15 w16se w16cid w16 w16cex w16sdtdh wp14">
+<w:comments xmlns:wpc="http://schemas.microsoft.com/office/word/2010/wordprocessingCanvas" xmlns:cx="http://schemas.microsoft.com/office/drawing/2014/chartex" xmlns:cx1="http://schemas.microsoft.com/office/drawing/2015/9/8/chartex" xmlns:cx2="http://schemas.microsoft.com/office/drawing/2015/10/21/chartex" xmlns:cx3="http://schemas.microsoft.com/office/drawing/2016/5/9/chartex" xmlns:cx4="http://schemas.microsoft.com/office/drawing/2016/5/10/chartex" xmlns:cx5="http://schemas.microsoft.com/office/drawing/2016/5/11/chartex" xmlns:cx6="http://schemas.microsoft.com/office/drawing/2016/5/12/chartex" xmlns:cx7="http://schemas.microsoft.com/office/drawing/2016/5/13/chartex" xmlns:cx8="http://schemas.microsoft.com/office/drawing/2016/5/14/chartex" xmlns:mc="http://schemas.openxmlformats.org/markup-compatibility/2006" xmlns:aink="http://schemas.microsoft.com/office/drawing/2016/ink" xmlns:am3d="http://schemas.microsoft.com/office/drawing/2017/model3d" xmlns:o="urn:schemas-microsoft-com:office:office" xmlns:oel="http://schemas.microsoft.com/office/2019/extlst" xmlns:r="http://schemas.openxmlformats.org/officeDocument/2006/relationships" xmlns:m="http://schemas.openxmlformats.org/officeDocument/2006/math" xmlns:v="urn:schemas-microsoft-com:vml" xmlns:wp14="http://schemas.microsoft.com/office/word/2010/wordprocessingDrawing" xmlns:wp="http://schemas.openxmlformats.org/drawingml/2006/wordprocessingDrawing" xmlns:w10="urn:schemas-microsoft-com:office:word" xmlns:w="http://schemas.openxmlformats.org/wordprocessingml/2006/main" xmlns:w14="http://schemas.microsoft.com/office/word/2010/wordml" xmlns:w15="http://schemas.microsoft.com/office/word/2012/wordml" xmlns:w16cex="http://schemas.microsoft.com/office/word/2018/wordml/cex" xmlns:w16cid="http://schemas.microsoft.com/office/word/2016/wordml/cid" xmlns:w16="http://schemas.microsoft.com/office/word/2018/wordml" xmlns:w16du="http://schemas.microsoft.com/office/word/2023/wordml/word16du" xmlns:w16sdtdh="http://schemas.microsoft.com/office/word/2020/wordml/sdtdatahash" xmlns:w16se="http://schemas.microsoft.com/office/word/2015/wordml/symex" xmlns:wpg="http://schemas.microsoft.com/office/word/2010/wordprocessingGroup" xmlns:wpi="http://schemas.microsoft.com/office/word/2010/wordprocessingInk" xmlns:wne="http://schemas.microsoft.com/office/word/2006/wordml" xmlns:wps="http://schemas.microsoft.com/office/word/2010/wordprocessingShape" mc:Ignorable="w14 w15 w16se w16cid w16 w16cex w16sdtdh wp14">
   <w:comment w:id="4" w:author="Gideon Sele" w:date="2023-01-18T14:57:00Z" w:initials="">
     <w:p>
       <w:pPr>
@@ -9800,7 +9828,7 @@
 </file>
 
 <file path=word/commentsExtended.xml><?xml version="1.0" encoding="utf-8"?>
-<w15:commentsEx xmlns:wpc="http://schemas.microsoft.com/office/word/2010/wordprocessingCanvas" xmlns:cx="http://schemas.microsoft.com/office/drawing/2014/chartex" xmlns:cx1="http://schemas.microsoft.com/office/drawing/2015/9/8/chartex" xmlns:cx2="http://schemas.microsoft.com/office/drawing/2015/10/21/chartex" xmlns:cx3="http://schemas.microsoft.com/office/drawing/2016/5/9/chartex" xmlns:cx4="http://schemas.microsoft.com/office/drawing/2016/5/10/chartex" xmlns:cx5="http://schemas.microsoft.com/office/drawing/2016/5/11/chartex" xmlns:cx6="http://schemas.microsoft.com/office/drawing/2016/5/12/chartex" xmlns:cx7="http://schemas.microsoft.com/office/drawing/2016/5/13/chartex" xmlns:cx8="http://schemas.microsoft.com/office/drawing/2016/5/14/chartex" xmlns:mc="http://schemas.openxmlformats.org/markup-compatibility/2006" xmlns:aink="http://schemas.microsoft.com/office/drawing/2016/ink" xmlns:am3d="http://schemas.microsoft.com/office/drawing/2017/model3d" xmlns:o="urn:schemas-microsoft-com:office:office" xmlns:oel="http://schemas.microsoft.com/office/2019/extlst" xmlns:r="http://schemas.openxmlformats.org/officeDocument/2006/relationships" xmlns:m="http://schemas.openxmlformats.org/officeDocument/2006/math" xmlns:v="urn:schemas-microsoft-com:vml" xmlns:wp14="http://schemas.microsoft.com/office/word/2010/wordprocessingDrawing" xmlns:wp="http://schemas.openxmlformats.org/drawingml/2006/wordprocessingDrawing" xmlns:w10="urn:schemas-microsoft-com:office:word" xmlns:w="http://schemas.openxmlformats.org/wordprocessingml/2006/main" xmlns:w14="http://schemas.microsoft.com/office/word/2010/wordml" xmlns:w15="http://schemas.microsoft.com/office/word/2012/wordml" xmlns:w16cex="http://schemas.microsoft.com/office/word/2018/wordml/cex" xmlns:w16cid="http://schemas.microsoft.com/office/word/2016/wordml/cid" xmlns:w16="http://schemas.microsoft.com/office/word/2018/wordml" xmlns:w16sdtdh="http://schemas.microsoft.com/office/word/2020/wordml/sdtdatahash" xmlns:w16se="http://schemas.microsoft.com/office/word/2015/wordml/symex" xmlns:wpg="http://schemas.microsoft.com/office/word/2010/wordprocessingGroup" xmlns:wpi="http://schemas.microsoft.com/office/word/2010/wordprocessingInk" xmlns:wne="http://schemas.microsoft.com/office/word/2006/wordml" xmlns:wps="http://schemas.microsoft.com/office/word/2010/wordprocessingShape" mc:Ignorable="w14 w15 w16se w16cid w16 w16cex w16sdtdh wp14">
+<w15:commentsEx xmlns:wpc="http://schemas.microsoft.com/office/word/2010/wordprocessingCanvas" xmlns:cx="http://schemas.microsoft.com/office/drawing/2014/chartex" xmlns:cx1="http://schemas.microsoft.com/office/drawing/2015/9/8/chartex" xmlns:cx2="http://schemas.microsoft.com/office/drawing/2015/10/21/chartex" xmlns:cx3="http://schemas.microsoft.com/office/drawing/2016/5/9/chartex" xmlns:cx4="http://schemas.microsoft.com/office/drawing/2016/5/10/chartex" xmlns:cx5="http://schemas.microsoft.com/office/drawing/2016/5/11/chartex" xmlns:cx6="http://schemas.microsoft.com/office/drawing/2016/5/12/chartex" xmlns:cx7="http://schemas.microsoft.com/office/drawing/2016/5/13/chartex" xmlns:cx8="http://schemas.microsoft.com/office/drawing/2016/5/14/chartex" xmlns:mc="http://schemas.openxmlformats.org/markup-compatibility/2006" xmlns:aink="http://schemas.microsoft.com/office/drawing/2016/ink" xmlns:am3d="http://schemas.microsoft.com/office/drawing/2017/model3d" xmlns:o="urn:schemas-microsoft-com:office:office" xmlns:oel="http://schemas.microsoft.com/office/2019/extlst" xmlns:r="http://schemas.openxmlformats.org/officeDocument/2006/relationships" xmlns:m="http://schemas.openxmlformats.org/officeDocument/2006/math" xmlns:v="urn:schemas-microsoft-com:vml" xmlns:wp14="http://schemas.microsoft.com/office/word/2010/wordprocessingDrawing" xmlns:wp="http://schemas.openxmlformats.org/drawingml/2006/wordprocessingDrawing" xmlns:w10="urn:schemas-microsoft-com:office:word" xmlns:w="http://schemas.openxmlformats.org/wordprocessingml/2006/main" xmlns:w14="http://schemas.microsoft.com/office/word/2010/wordml" xmlns:w15="http://schemas.microsoft.com/office/word/2012/wordml" xmlns:w16cex="http://schemas.microsoft.com/office/word/2018/wordml/cex" xmlns:w16cid="http://schemas.microsoft.com/office/word/2016/wordml/cid" xmlns:w16="http://schemas.microsoft.com/office/word/2018/wordml" xmlns:w16du="http://schemas.microsoft.com/office/word/2023/wordml/word16du" xmlns:w16sdtdh="http://schemas.microsoft.com/office/word/2020/wordml/sdtdatahash" xmlns:w16se="http://schemas.microsoft.com/office/word/2015/wordml/symex" xmlns:wpg="http://schemas.microsoft.com/office/word/2010/wordprocessingGroup" xmlns:wpi="http://schemas.microsoft.com/office/word/2010/wordprocessingInk" xmlns:wne="http://schemas.microsoft.com/office/word/2006/wordml" xmlns:wps="http://schemas.microsoft.com/office/word/2010/wordprocessingShape" mc:Ignorable="w14 w15 w16se w16cid w16 w16cex w16sdtdh wp14">
   <w15:commentEx w15:paraId="37A7CF37" w15:done="0"/>
   <w15:commentEx w15:paraId="3BC543DA" w15:done="0"/>
   <w15:commentEx w15:paraId="19C8D7FE" w15:done="0"/>
@@ -9820,7 +9848,7 @@
 </file>
 
 <file path=word/commentsExtensible.xml><?xml version="1.0" encoding="utf-8"?>
-<w16cex:commentsExtensible xmlns:wpc="http://schemas.microsoft.com/office/word/2010/wordprocessingCanvas" xmlns:cx="http://schemas.microsoft.com/office/drawing/2014/chartex" xmlns:cx1="http://schemas.microsoft.com/office/drawing/2015/9/8/chartex" xmlns:cx2="http://schemas.microsoft.com/office/drawing/2015/10/21/chartex" xmlns:cx3="http://schemas.microsoft.com/office/drawing/2016/5/9/chartex" xmlns:cx4="http://schemas.microsoft.com/office/drawing/2016/5/10/chartex" xmlns:cx5="http://schemas.microsoft.com/office/drawing/2016/5/11/chartex" xmlns:cx6="http://schemas.microsoft.com/office/drawing/2016/5/12/chartex" xmlns:cx7="http://schemas.microsoft.com/office/drawing/2016/5/13/chartex" xmlns:cx8="http://schemas.microsoft.com/office/drawing/2016/5/14/chartex" xmlns:mc="http://schemas.openxmlformats.org/markup-compatibility/2006" xmlns:aink="http://schemas.microsoft.com/office/drawing/2016/ink" xmlns:am3d="http://schemas.microsoft.com/office/drawing/2017/model3d" xmlns:o="urn:schemas-microsoft-com:office:office" xmlns:oel="http://schemas.microsoft.com/office/2019/extlst" xmlns:r="http://schemas.openxmlformats.org/officeDocument/2006/relationships" xmlns:m="http://schemas.openxmlformats.org/officeDocument/2006/math" xmlns:v="urn:schemas-microsoft-com:vml" xmlns:wp14="http://schemas.microsoft.com/office/word/2010/wordprocessingDrawing" xmlns:wp="http://schemas.openxmlformats.org/drawingml/2006/wordprocessingDrawing" xmlns:w10="urn:schemas-microsoft-com:office:word" xmlns:w="http://schemas.openxmlformats.org/wordprocessingml/2006/main" xmlns:w14="http://schemas.microsoft.com/office/word/2010/wordml" xmlns:w15="http://schemas.microsoft.com/office/word/2012/wordml" xmlns:w16cex="http://schemas.microsoft.com/office/word/2018/wordml/cex" xmlns:w16cid="http://schemas.microsoft.com/office/word/2016/wordml/cid" xmlns:w16="http://schemas.microsoft.com/office/word/2018/wordml" xmlns:w16sdtdh="http://schemas.microsoft.com/office/word/2020/wordml/sdtdatahash" xmlns:w16se="http://schemas.microsoft.com/office/word/2015/wordml/symex" xmlns:wpg="http://schemas.microsoft.com/office/word/2010/wordprocessingGroup" xmlns:wpi="http://schemas.microsoft.com/office/word/2010/wordprocessingInk" xmlns:wne="http://schemas.microsoft.com/office/word/2006/wordml" xmlns:wps="http://schemas.microsoft.com/office/word/2010/wordprocessingShape" mc:Ignorable="w14 w15 w16se w16cid w16 w16cex w16sdtdh wp14">
+<w16cex:commentsExtensible xmlns:wpc="http://schemas.microsoft.com/office/word/2010/wordprocessingCanvas" xmlns:cx="http://schemas.microsoft.com/office/drawing/2014/chartex" xmlns:cx1="http://schemas.microsoft.com/office/drawing/2015/9/8/chartex" xmlns:cx2="http://schemas.microsoft.com/office/drawing/2015/10/21/chartex" xmlns:cx3="http://schemas.microsoft.com/office/drawing/2016/5/9/chartex" xmlns:cx4="http://schemas.microsoft.com/office/drawing/2016/5/10/chartex" xmlns:cx5="http://schemas.microsoft.com/office/drawing/2016/5/11/chartex" xmlns:cx6="http://schemas.microsoft.com/office/drawing/2016/5/12/chartex" xmlns:cx7="http://schemas.microsoft.com/office/drawing/2016/5/13/chartex" xmlns:cx8="http://schemas.microsoft.com/office/drawing/2016/5/14/chartex" xmlns:mc="http://schemas.openxmlformats.org/markup-compatibility/2006" xmlns:aink="http://schemas.microsoft.com/office/drawing/2016/ink" xmlns:am3d="http://schemas.microsoft.com/office/drawing/2017/model3d" xmlns:o="urn:schemas-microsoft-com:office:office" xmlns:oel="http://schemas.microsoft.com/office/2019/extlst" xmlns:r="http://schemas.openxmlformats.org/officeDocument/2006/relationships" xmlns:m="http://schemas.openxmlformats.org/officeDocument/2006/math" xmlns:v="urn:schemas-microsoft-com:vml" xmlns:wp14="http://schemas.microsoft.com/office/word/2010/wordprocessingDrawing" xmlns:wp="http://schemas.openxmlformats.org/drawingml/2006/wordprocessingDrawing" xmlns:w10="urn:schemas-microsoft-com:office:word" xmlns:w="http://schemas.openxmlformats.org/wordprocessingml/2006/main" xmlns:w14="http://schemas.microsoft.com/office/word/2010/wordml" xmlns:w15="http://schemas.microsoft.com/office/word/2012/wordml" xmlns:w16cex="http://schemas.microsoft.com/office/word/2018/wordml/cex" xmlns:w16cid="http://schemas.microsoft.com/office/word/2016/wordml/cid" xmlns:w16="http://schemas.microsoft.com/office/word/2018/wordml" xmlns:w16du="http://schemas.microsoft.com/office/word/2023/wordml/word16du" xmlns:w16sdtdh="http://schemas.microsoft.com/office/word/2020/wordml/sdtdatahash" xmlns:w16se="http://schemas.microsoft.com/office/word/2015/wordml/symex" xmlns:wpg="http://schemas.microsoft.com/office/word/2010/wordprocessingGroup" xmlns:wpi="http://schemas.microsoft.com/office/word/2010/wordprocessingInk" xmlns:wne="http://schemas.microsoft.com/office/word/2006/wordml" xmlns:wps="http://schemas.microsoft.com/office/word/2010/wordprocessingShape" mc:Ignorable="w14 w15 w16se w16cid w16 w16cex w16sdtdh wp14">
   <w16cex:commentExtensible w16cex:durableId="27738DE4" w16cex:dateUtc="2023-01-19T02:37:00Z"/>
   <w16cex:commentExtensible w16cex:durableId="27738DE5" w16cex:dateUtc="2023-01-19T02:37:00Z"/>
   <w16cex:commentExtensible w16cex:durableId="27738DE6" w16cex:dateUtc="2023-01-19T02:37:00Z"/>
@@ -9840,7 +9868,7 @@
 </file>
 
 <file path=word/commentsIds.xml><?xml version="1.0" encoding="utf-8"?>
-<w16cid:commentsIds xmlns:wpc="http://schemas.microsoft.com/office/word/2010/wordprocessingCanvas" xmlns:cx="http://schemas.microsoft.com/office/drawing/2014/chartex" xmlns:cx1="http://schemas.microsoft.com/office/drawing/2015/9/8/chartex" xmlns:cx2="http://schemas.microsoft.com/office/drawing/2015/10/21/chartex" xmlns:cx3="http://schemas.microsoft.com/office/drawing/2016/5/9/chartex" xmlns:cx4="http://schemas.microsoft.com/office/drawing/2016/5/10/chartex" xmlns:cx5="http://schemas.microsoft.com/office/drawing/2016/5/11/chartex" xmlns:cx6="http://schemas.microsoft.com/office/drawing/2016/5/12/chartex" xmlns:cx7="http://schemas.microsoft.com/office/drawing/2016/5/13/chartex" xmlns:cx8="http://schemas.microsoft.com/office/drawing/2016/5/14/chartex" xmlns:mc="http://schemas.openxmlformats.org/markup-compatibility/2006" xmlns:aink="http://schemas.microsoft.com/office/drawing/2016/ink" xmlns:am3d="http://schemas.microsoft.com/office/drawing/2017/model3d" xmlns:o="urn:schemas-microsoft-com:office:office" xmlns:oel="http://schemas.microsoft.com/office/2019/extlst" xmlns:r="http://schemas.openxmlformats.org/officeDocument/2006/relationships" xmlns:m="http://schemas.openxmlformats.org/officeDocument/2006/math" xmlns:v="urn:schemas-microsoft-com:vml" xmlns:wp14="http://schemas.microsoft.com/office/word/2010/wordprocessingDrawing" xmlns:wp="http://schemas.openxmlformats.org/drawingml/2006/wordprocessingDrawing" xmlns:w10="urn:schemas-microsoft-com:office:word" xmlns:w="http://schemas.openxmlformats.org/wordprocessingml/2006/main" xmlns:w14="http://schemas.microsoft.com/office/word/2010/wordml" xmlns:w15="http://schemas.microsoft.com/office/word/2012/wordml" xmlns:w16cex="http://schemas.microsoft.com/office/word/2018/wordml/cex" xmlns:w16cid="http://schemas.microsoft.com/office/word/2016/wordml/cid" xmlns:w16="http://schemas.microsoft.com/office/word/2018/wordml" xmlns:w16sdtdh="http://schemas.microsoft.com/office/word/2020/wordml/sdtdatahash" xmlns:w16se="http://schemas.microsoft.com/office/word/2015/wordml/symex" xmlns:wpg="http://schemas.microsoft.com/office/word/2010/wordprocessingGroup" xmlns:wpi="http://schemas.microsoft.com/office/word/2010/wordprocessingInk" xmlns:wne="http://schemas.microsoft.com/office/word/2006/wordml" xmlns:wps="http://schemas.microsoft.com/office/word/2010/wordprocessingShape" mc:Ignorable="w14 w15 w16se w16cid w16 w16cex w16sdtdh wp14">
+<w16cid:commentsIds xmlns:wpc="http://schemas.microsoft.com/office/word/2010/wordprocessingCanvas" xmlns:cx="http://schemas.microsoft.com/office/drawing/2014/chartex" xmlns:cx1="http://schemas.microsoft.com/office/drawing/2015/9/8/chartex" xmlns:cx2="http://schemas.microsoft.com/office/drawing/2015/10/21/chartex" xmlns:cx3="http://schemas.microsoft.com/office/drawing/2016/5/9/chartex" xmlns:cx4="http://schemas.microsoft.com/office/drawing/2016/5/10/chartex" xmlns:cx5="http://schemas.microsoft.com/office/drawing/2016/5/11/chartex" xmlns:cx6="http://schemas.microsoft.com/office/drawing/2016/5/12/chartex" xmlns:cx7="http://schemas.microsoft.com/office/drawing/2016/5/13/chartex" xmlns:cx8="http://schemas.microsoft.com/office/drawing/2016/5/14/chartex" xmlns:mc="http://schemas.openxmlformats.org/markup-compatibility/2006" xmlns:aink="http://schemas.microsoft.com/office/drawing/2016/ink" xmlns:am3d="http://schemas.microsoft.com/office/drawing/2017/model3d" xmlns:o="urn:schemas-microsoft-com:office:office" xmlns:oel="http://schemas.microsoft.com/office/2019/extlst" xmlns:r="http://schemas.openxmlformats.org/officeDocument/2006/relationships" xmlns:m="http://schemas.openxmlformats.org/officeDocument/2006/math" xmlns:v="urn:schemas-microsoft-com:vml" xmlns:wp14="http://schemas.microsoft.com/office/word/2010/wordprocessingDrawing" xmlns:wp="http://schemas.openxmlformats.org/drawingml/2006/wordprocessingDrawing" xmlns:w10="urn:schemas-microsoft-com:office:word" xmlns:w="http://schemas.openxmlformats.org/wordprocessingml/2006/main" xmlns:w14="http://schemas.microsoft.com/office/word/2010/wordml" xmlns:w15="http://schemas.microsoft.com/office/word/2012/wordml" xmlns:w16cex="http://schemas.microsoft.com/office/word/2018/wordml/cex" xmlns:w16cid="http://schemas.microsoft.com/office/word/2016/wordml/cid" xmlns:w16="http://schemas.microsoft.com/office/word/2018/wordml" xmlns:w16du="http://schemas.microsoft.com/office/word/2023/wordml/word16du" xmlns:w16sdtdh="http://schemas.microsoft.com/office/word/2020/wordml/sdtdatahash" xmlns:w16se="http://schemas.microsoft.com/office/word/2015/wordml/symex" xmlns:wpg="http://schemas.microsoft.com/office/word/2010/wordprocessingGroup" xmlns:wpi="http://schemas.microsoft.com/office/word/2010/wordprocessingInk" xmlns:wne="http://schemas.microsoft.com/office/word/2006/wordml" xmlns:wps="http://schemas.microsoft.com/office/word/2010/wordprocessingShape" mc:Ignorable="w14 w15 w16se w16cid w16 w16cex w16sdtdh wp14">
   <w16cid:commentId w16cid:paraId="37A7CF37" w16cid:durableId="27738DE4"/>
   <w16cid:commentId w16cid:paraId="3BC543DA" w16cid:durableId="27738DE5"/>
   <w16cid:commentId w16cid:paraId="19C8D7FE" w16cid:durableId="27738DE6"/>
@@ -9860,7 +9888,7 @@
 </file>
 
 <file path=word/endnotes.xml><?xml version="1.0" encoding="utf-8"?>
-<w:endnotes xmlns:wpc="http://schemas.microsoft.com/office/word/2010/wordprocessingCanvas" xmlns:cx="http://schemas.microsoft.com/office/drawing/2014/chartex" xmlns:cx1="http://schemas.microsoft.com/office/drawing/2015/9/8/chartex" xmlns:cx2="http://schemas.microsoft.com/office/drawing/2015/10/21/chartex" xmlns:cx3="http://schemas.microsoft.com/office/drawing/2016/5/9/chartex" xmlns:cx4="http://schemas.microsoft.com/office/drawing/2016/5/10/chartex" xmlns:cx5="http://schemas.microsoft.com/office/drawing/2016/5/11/chartex" xmlns:cx6="http://schemas.microsoft.com/office/drawing/2016/5/12/chartex" xmlns:cx7="http://schemas.microsoft.com/office/drawing/2016/5/13/chartex" xmlns:cx8="http://schemas.microsoft.com/office/drawing/2016/5/14/chartex" xmlns:mc="http://schemas.openxmlformats.org/markup-compatibility/2006" xmlns:aink="http://schemas.microsoft.com/office/drawing/2016/ink" xmlns:am3d="http://schemas.microsoft.com/office/drawing/2017/model3d" xmlns:o="urn:schemas-microsoft-com:office:office" xmlns:oel="http://schemas.microsoft.com/office/2019/extlst" xmlns:r="http://schemas.openxmlformats.org/officeDocument/2006/relationships" xmlns:m="http://schemas.openxmlformats.org/officeDocument/2006/math" xmlns:v="urn:schemas-microsoft-com:vml" xmlns:wp14="http://schemas.microsoft.com/office/word/2010/wordprocessingDrawing" xmlns:wp="http://schemas.openxmlformats.org/drawingml/2006/wordprocessingDrawing" xmlns:w10="urn:schemas-microsoft-com:office:word" xmlns:w="http://schemas.openxmlformats.org/wordprocessingml/2006/main" xmlns:w14="http://schemas.microsoft.com/office/word/2010/wordml" xmlns:w15="http://schemas.microsoft.com/office/word/2012/wordml" xmlns:w16cex="http://schemas.microsoft.com/office/word/2018/wordml/cex" xmlns:w16cid="http://schemas.microsoft.com/office/word/2016/wordml/cid" xmlns:w16="http://schemas.microsoft.com/office/word/2018/wordml" xmlns:w16sdtdh="http://schemas.microsoft.com/office/word/2020/wordml/sdtdatahash" xmlns:w16se="http://schemas.microsoft.com/office/word/2015/wordml/symex" xmlns:wpg="http://schemas.microsoft.com/office/word/2010/wordprocessingGroup" xmlns:wpi="http://schemas.microsoft.com/office/word/2010/wordprocessingInk" xmlns:wne="http://schemas.microsoft.com/office/word/2006/wordml" xmlns:wps="http://schemas.microsoft.com/office/word/2010/wordprocessingShape" mc:Ignorable="w14 w15 w16se w16cid w16 w16cex w16sdtdh wp14">
+<w:endnotes xmlns:wpc="http://schemas.microsoft.com/office/word/2010/wordprocessingCanvas" xmlns:cx="http://schemas.microsoft.com/office/drawing/2014/chartex" xmlns:cx1="http://schemas.microsoft.com/office/drawing/2015/9/8/chartex" xmlns:cx2="http://schemas.microsoft.com/office/drawing/2015/10/21/chartex" xmlns:cx3="http://schemas.microsoft.com/office/drawing/2016/5/9/chartex" xmlns:cx4="http://schemas.microsoft.com/office/drawing/2016/5/10/chartex" xmlns:cx5="http://schemas.microsoft.com/office/drawing/2016/5/11/chartex" xmlns:cx6="http://schemas.microsoft.com/office/drawing/2016/5/12/chartex" xmlns:cx7="http://schemas.microsoft.com/office/drawing/2016/5/13/chartex" xmlns:cx8="http://schemas.microsoft.com/office/drawing/2016/5/14/chartex" xmlns:mc="http://schemas.openxmlformats.org/markup-compatibility/2006" xmlns:aink="http://schemas.microsoft.com/office/drawing/2016/ink" xmlns:am3d="http://schemas.microsoft.com/office/drawing/2017/model3d" xmlns:o="urn:schemas-microsoft-com:office:office" xmlns:oel="http://schemas.microsoft.com/office/2019/extlst" xmlns:r="http://schemas.openxmlformats.org/officeDocument/2006/relationships" xmlns:m="http://schemas.openxmlformats.org/officeDocument/2006/math" xmlns:v="urn:schemas-microsoft-com:vml" xmlns:wp14="http://schemas.microsoft.com/office/word/2010/wordprocessingDrawing" xmlns:wp="http://schemas.openxmlformats.org/drawingml/2006/wordprocessingDrawing" xmlns:w10="urn:schemas-microsoft-com:office:word" xmlns:w="http://schemas.openxmlformats.org/wordprocessingml/2006/main" xmlns:w14="http://schemas.microsoft.com/office/word/2010/wordml" xmlns:w15="http://schemas.microsoft.com/office/word/2012/wordml" xmlns:w16cex="http://schemas.microsoft.com/office/word/2018/wordml/cex" xmlns:w16cid="http://schemas.microsoft.com/office/word/2016/wordml/cid" xmlns:w16="http://schemas.microsoft.com/office/word/2018/wordml" xmlns:w16du="http://schemas.microsoft.com/office/word/2023/wordml/word16du" xmlns:w16sdtdh="http://schemas.microsoft.com/office/word/2020/wordml/sdtdatahash" xmlns:w16se="http://schemas.microsoft.com/office/word/2015/wordml/symex" xmlns:wpg="http://schemas.microsoft.com/office/word/2010/wordprocessingGroup" xmlns:wpi="http://schemas.microsoft.com/office/word/2010/wordprocessingInk" xmlns:wne="http://schemas.microsoft.com/office/word/2006/wordml" xmlns:wps="http://schemas.microsoft.com/office/word/2010/wordprocessingShape" mc:Ignorable="w14 w15 w16se w16cid w16 w16cex w16sdtdh wp14">
   <w:endnote w:type="separator" w:id="-1">
     <w:p>
       <w:pPr>
@@ -9885,7 +9913,7 @@
 </file>
 
 <file path=word/footnotes.xml><?xml version="1.0" encoding="utf-8"?>
-<w:footnotes xmlns:wpc="http://schemas.microsoft.com/office/word/2010/wordprocessingCanvas" xmlns:cx="http://schemas.microsoft.com/office/drawing/2014/chartex" xmlns:cx1="http://schemas.microsoft.com/office/drawing/2015/9/8/chartex" xmlns:cx2="http://schemas.microsoft.com/office/drawing/2015/10/21/chartex" xmlns:cx3="http://schemas.microsoft.com/office/drawing/2016/5/9/chartex" xmlns:cx4="http://schemas.microsoft.com/office/drawing/2016/5/10/chartex" xmlns:cx5="http://schemas.microsoft.com/office/drawing/2016/5/11/chartex" xmlns:cx6="http://schemas.microsoft.com/office/drawing/2016/5/12/chartex" xmlns:cx7="http://schemas.microsoft.com/office/drawing/2016/5/13/chartex" xmlns:cx8="http://schemas.microsoft.com/office/drawing/2016/5/14/chartex" xmlns:mc="http://schemas.openxmlformats.org/markup-compatibility/2006" xmlns:aink="http://schemas.microsoft.com/office/drawing/2016/ink" xmlns:am3d="http://schemas.microsoft.com/office/drawing/2017/model3d" xmlns:o="urn:schemas-microsoft-com:office:office" xmlns:oel="http://schemas.microsoft.com/office/2019/extlst" xmlns:r="http://schemas.openxmlformats.org/officeDocument/2006/relationships" xmlns:m="http://schemas.openxmlformats.org/officeDocument/2006/math" xmlns:v="urn:schemas-microsoft-com:vml" xmlns:wp14="http://schemas.microsoft.com/office/word/2010/wordprocessingDrawing" xmlns:wp="http://schemas.openxmlformats.org/drawingml/2006/wordprocessingDrawing" xmlns:w10="urn:schemas-microsoft-com:office:word" xmlns:w="http://schemas.openxmlformats.org/wordprocessingml/2006/main" xmlns:w14="http://schemas.microsoft.com/office/word/2010/wordml" xmlns:w15="http://schemas.microsoft.com/office/word/2012/wordml" xmlns:w16cex="http://schemas.microsoft.com/office/word/2018/wordml/cex" xmlns:w16cid="http://schemas.microsoft.com/office/word/2016/wordml/cid" xmlns:w16="http://schemas.microsoft.com/office/word/2018/wordml" xmlns:w16sdtdh="http://schemas.microsoft.com/office/word/2020/wordml/sdtdatahash" xmlns:w16se="http://schemas.microsoft.com/office/word/2015/wordml/symex" xmlns:wpg="http://schemas.microsoft.com/office/word/2010/wordprocessingGroup" xmlns:wpi="http://schemas.microsoft.com/office/word/2010/wordprocessingInk" xmlns:wne="http://schemas.microsoft.com/office/word/2006/wordml" xmlns:wps="http://schemas.microsoft.com/office/word/2010/wordprocessingShape" mc:Ignorable="w14 w15 w16se w16cid w16 w16cex w16sdtdh wp14">
+<w:footnotes xmlns:wpc="http://schemas.microsoft.com/office/word/2010/wordprocessingCanvas" xmlns:cx="http://schemas.microsoft.com/office/drawing/2014/chartex" xmlns:cx1="http://schemas.microsoft.com/office/drawing/2015/9/8/chartex" xmlns:cx2="http://schemas.microsoft.com/office/drawing/2015/10/21/chartex" xmlns:cx3="http://schemas.microsoft.com/office/drawing/2016/5/9/chartex" xmlns:cx4="http://schemas.microsoft.com/office/drawing/2016/5/10/chartex" xmlns:cx5="http://schemas.microsoft.com/office/drawing/2016/5/11/chartex" xmlns:cx6="http://schemas.microsoft.com/office/drawing/2016/5/12/chartex" xmlns:cx7="http://schemas.microsoft.com/office/drawing/2016/5/13/chartex" xmlns:cx8="http://schemas.microsoft.com/office/drawing/2016/5/14/chartex" xmlns:mc="http://schemas.openxmlformats.org/markup-compatibility/2006" xmlns:aink="http://schemas.microsoft.com/office/drawing/2016/ink" xmlns:am3d="http://schemas.microsoft.com/office/drawing/2017/model3d" xmlns:o="urn:schemas-microsoft-com:office:office" xmlns:oel="http://schemas.microsoft.com/office/2019/extlst" xmlns:r="http://schemas.openxmlformats.org/officeDocument/2006/relationships" xmlns:m="http://schemas.openxmlformats.org/officeDocument/2006/math" xmlns:v="urn:schemas-microsoft-com:vml" xmlns:wp14="http://schemas.microsoft.com/office/word/2010/wordprocessingDrawing" xmlns:wp="http://schemas.openxmlformats.org/drawingml/2006/wordprocessingDrawing" xmlns:w10="urn:schemas-microsoft-com:office:word" xmlns:w="http://schemas.openxmlformats.org/wordprocessingml/2006/main" xmlns:w14="http://schemas.microsoft.com/office/word/2010/wordml" xmlns:w15="http://schemas.microsoft.com/office/word/2012/wordml" xmlns:w16cex="http://schemas.microsoft.com/office/word/2018/wordml/cex" xmlns:w16cid="http://schemas.microsoft.com/office/word/2016/wordml/cid" xmlns:w16="http://schemas.microsoft.com/office/word/2018/wordml" xmlns:w16du="http://schemas.microsoft.com/office/word/2023/wordml/word16du" xmlns:w16sdtdh="http://schemas.microsoft.com/office/word/2020/wordml/sdtdatahash" xmlns:w16se="http://schemas.microsoft.com/office/word/2015/wordml/symex" xmlns:wpg="http://schemas.microsoft.com/office/word/2010/wordprocessingGroup" xmlns:wpi="http://schemas.microsoft.com/office/word/2010/wordprocessingInk" xmlns:wne="http://schemas.microsoft.com/office/word/2006/wordml" xmlns:wps="http://schemas.microsoft.com/office/word/2010/wordprocessingShape" mc:Ignorable="w14 w15 w16se w16cid w16 w16cex w16sdtdh wp14">
   <w:footnote w:type="separator" w:id="-1">
     <w:p>
       <w:pPr>
@@ -11118,7 +11146,7 @@
 </file>
 
 <file path=word/numbering.xml><?xml version="1.0" encoding="utf-8"?>
-<w:numbering xmlns:wpc="http://schemas.microsoft.com/office/word/2010/wordprocessingCanvas" xmlns:cx="http://schemas.microsoft.com/office/drawing/2014/chartex" xmlns:cx1="http://schemas.microsoft.com/office/drawing/2015/9/8/chartex" xmlns:cx2="http://schemas.microsoft.com/office/drawing/2015/10/21/chartex" xmlns:cx3="http://schemas.microsoft.com/office/drawing/2016/5/9/chartex" xmlns:cx4="http://schemas.microsoft.com/office/drawing/2016/5/10/chartex" xmlns:cx5="http://schemas.microsoft.com/office/drawing/2016/5/11/chartex" xmlns:cx6="http://schemas.microsoft.com/office/drawing/2016/5/12/chartex" xmlns:cx7="http://schemas.microsoft.com/office/drawing/2016/5/13/chartex" xmlns:cx8="http://schemas.microsoft.com/office/drawing/2016/5/14/chartex" xmlns:mc="http://schemas.openxmlformats.org/markup-compatibility/2006" xmlns:aink="http://schemas.microsoft.com/office/drawing/2016/ink" xmlns:am3d="http://schemas.microsoft.com/office/drawing/2017/model3d" xmlns:o="urn:schemas-microsoft-com:office:office" xmlns:oel="http://schemas.microsoft.com/office/2019/extlst" xmlns:r="http://schemas.openxmlformats.org/officeDocument/2006/relationships" xmlns:m="http://schemas.openxmlformats.org/officeDocument/2006/math" xmlns:v="urn:schemas-microsoft-com:vml" xmlns:wp14="http://schemas.microsoft.com/office/word/2010/wordprocessingDrawing" xmlns:wp="http://schemas.openxmlformats.org/drawingml/2006/wordprocessingDrawing" xmlns:w10="urn:schemas-microsoft-com:office:word" xmlns:w="http://schemas.openxmlformats.org/wordprocessingml/2006/main" xmlns:w14="http://schemas.microsoft.com/office/word/2010/wordml" xmlns:w15="http://schemas.microsoft.com/office/word/2012/wordml" xmlns:w16cex="http://schemas.microsoft.com/office/word/2018/wordml/cex" xmlns:w16cid="http://schemas.microsoft.com/office/word/2016/wordml/cid" xmlns:w16="http://schemas.microsoft.com/office/word/2018/wordml" xmlns:w16sdtdh="http://schemas.microsoft.com/office/word/2020/wordml/sdtdatahash" xmlns:w16se="http://schemas.microsoft.com/office/word/2015/wordml/symex" xmlns:wpg="http://schemas.microsoft.com/office/word/2010/wordprocessingGroup" xmlns:wpi="http://schemas.microsoft.com/office/word/2010/wordprocessingInk" xmlns:wne="http://schemas.microsoft.com/office/word/2006/wordml" xmlns:wps="http://schemas.microsoft.com/office/word/2010/wordprocessingShape" mc:Ignorable="w14 w15 w16se w16cid w16 w16cex w16sdtdh wp14">
+<w:numbering xmlns:wpc="http://schemas.microsoft.com/office/word/2010/wordprocessingCanvas" xmlns:cx="http://schemas.microsoft.com/office/drawing/2014/chartex" xmlns:cx1="http://schemas.microsoft.com/office/drawing/2015/9/8/chartex" xmlns:cx2="http://schemas.microsoft.com/office/drawing/2015/10/21/chartex" xmlns:cx3="http://schemas.microsoft.com/office/drawing/2016/5/9/chartex" xmlns:cx4="http://schemas.microsoft.com/office/drawing/2016/5/10/chartex" xmlns:cx5="http://schemas.microsoft.com/office/drawing/2016/5/11/chartex" xmlns:cx6="http://schemas.microsoft.com/office/drawing/2016/5/12/chartex" xmlns:cx7="http://schemas.microsoft.com/office/drawing/2016/5/13/chartex" xmlns:cx8="http://schemas.microsoft.com/office/drawing/2016/5/14/chartex" xmlns:mc="http://schemas.openxmlformats.org/markup-compatibility/2006" xmlns:aink="http://schemas.microsoft.com/office/drawing/2016/ink" xmlns:am3d="http://schemas.microsoft.com/office/drawing/2017/model3d" xmlns:o="urn:schemas-microsoft-com:office:office" xmlns:oel="http://schemas.microsoft.com/office/2019/extlst" xmlns:r="http://schemas.openxmlformats.org/officeDocument/2006/relationships" xmlns:m="http://schemas.openxmlformats.org/officeDocument/2006/math" xmlns:v="urn:schemas-microsoft-com:vml" xmlns:wp14="http://schemas.microsoft.com/office/word/2010/wordprocessingDrawing" xmlns:wp="http://schemas.openxmlformats.org/drawingml/2006/wordprocessingDrawing" xmlns:w10="urn:schemas-microsoft-com:office:word" xmlns:w="http://schemas.openxmlformats.org/wordprocessingml/2006/main" xmlns:w14="http://schemas.microsoft.com/office/word/2010/wordml" xmlns:w15="http://schemas.microsoft.com/office/word/2012/wordml" xmlns:w16cex="http://schemas.microsoft.com/office/word/2018/wordml/cex" xmlns:w16cid="http://schemas.microsoft.com/office/word/2016/wordml/cid" xmlns:w16="http://schemas.microsoft.com/office/word/2018/wordml" xmlns:w16du="http://schemas.microsoft.com/office/word/2023/wordml/word16du" xmlns:w16sdtdh="http://schemas.microsoft.com/office/word/2020/wordml/sdtdatahash" xmlns:w16se="http://schemas.microsoft.com/office/word/2015/wordml/symex" xmlns:wpg="http://schemas.microsoft.com/office/word/2010/wordprocessingGroup" xmlns:wpi="http://schemas.microsoft.com/office/word/2010/wordprocessingInk" xmlns:wne="http://schemas.microsoft.com/office/word/2006/wordml" xmlns:wps="http://schemas.microsoft.com/office/word/2010/wordprocessingShape" mc:Ignorable="w14 w15 w16se w16cid w16 w16cex w16sdtdh wp14">
   <w:abstractNum w:abstractNumId="0" w15:restartNumberingAfterBreak="0">
     <w:nsid w:val="0E4469D1"/>
     <w:multiLevelType w:val="multilevel"/>
@@ -11775,7 +11803,7 @@
 </file>
 
 <file path=word/people.xml><?xml version="1.0" encoding="utf-8"?>
-<w15:people xmlns:wpc="http://schemas.microsoft.com/office/word/2010/wordprocessingCanvas" xmlns:cx="http://schemas.microsoft.com/office/drawing/2014/chartex" xmlns:cx1="http://schemas.microsoft.com/office/drawing/2015/9/8/chartex" xmlns:cx2="http://schemas.microsoft.com/office/drawing/2015/10/21/chartex" xmlns:cx3="http://schemas.microsoft.com/office/drawing/2016/5/9/chartex" xmlns:cx4="http://schemas.microsoft.com/office/drawing/2016/5/10/chartex" xmlns:cx5="http://schemas.microsoft.com/office/drawing/2016/5/11/chartex" xmlns:cx6="http://schemas.microsoft.com/office/drawing/2016/5/12/chartex" xmlns:cx7="http://schemas.microsoft.com/office/drawing/2016/5/13/chartex" xmlns:cx8="http://schemas.microsoft.com/office/drawing/2016/5/14/chartex" xmlns:mc="http://schemas.openxmlformats.org/markup-compatibility/2006" xmlns:aink="http://schemas.microsoft.com/office/drawing/2016/ink" xmlns:am3d="http://schemas.microsoft.com/office/drawing/2017/model3d" xmlns:o="urn:schemas-microsoft-com:office:office" xmlns:oel="http://schemas.microsoft.com/office/2019/extlst" xmlns:r="http://schemas.openxmlformats.org/officeDocument/2006/relationships" xmlns:m="http://schemas.openxmlformats.org/officeDocument/2006/math" xmlns:v="urn:schemas-microsoft-com:vml" xmlns:wp14="http://schemas.microsoft.com/office/word/2010/wordprocessingDrawing" xmlns:wp="http://schemas.openxmlformats.org/drawingml/2006/wordprocessingDrawing" xmlns:w10="urn:schemas-microsoft-com:office:word" xmlns:w="http://schemas.openxmlformats.org/wordprocessingml/2006/main" xmlns:w14="http://schemas.microsoft.com/office/word/2010/wordml" xmlns:w15="http://schemas.microsoft.com/office/word/2012/wordml" xmlns:w16cex="http://schemas.microsoft.com/office/word/2018/wordml/cex" xmlns:w16cid="http://schemas.microsoft.com/office/word/2016/wordml/cid" xmlns:w16="http://schemas.microsoft.com/office/word/2018/wordml" xmlns:w16sdtdh="http://schemas.microsoft.com/office/word/2020/wordml/sdtdatahash" xmlns:w16se="http://schemas.microsoft.com/office/word/2015/wordml/symex" xmlns:wpg="http://schemas.microsoft.com/office/word/2010/wordprocessingGroup" xmlns:wpi="http://schemas.microsoft.com/office/word/2010/wordprocessingInk" xmlns:wne="http://schemas.microsoft.com/office/word/2006/wordml" xmlns:wps="http://schemas.microsoft.com/office/word/2010/wordprocessingShape" mc:Ignorable="w14 w15 w16se w16cid w16 w16cex w16sdtdh wp14">
+<w15:people xmlns:wpc="http://schemas.microsoft.com/office/word/2010/wordprocessingCanvas" xmlns:cx="http://schemas.microsoft.com/office/drawing/2014/chartex" xmlns:cx1="http://schemas.microsoft.com/office/drawing/2015/9/8/chartex" xmlns:cx2="http://schemas.microsoft.com/office/drawing/2015/10/21/chartex" xmlns:cx3="http://schemas.microsoft.com/office/drawing/2016/5/9/chartex" xmlns:cx4="http://schemas.microsoft.com/office/drawing/2016/5/10/chartex" xmlns:cx5="http://schemas.microsoft.com/office/drawing/2016/5/11/chartex" xmlns:cx6="http://schemas.microsoft.com/office/drawing/2016/5/12/chartex" xmlns:cx7="http://schemas.microsoft.com/office/drawing/2016/5/13/chartex" xmlns:cx8="http://schemas.microsoft.com/office/drawing/2016/5/14/chartex" xmlns:mc="http://schemas.openxmlformats.org/markup-compatibility/2006" xmlns:aink="http://schemas.microsoft.com/office/drawing/2016/ink" xmlns:am3d="http://schemas.microsoft.com/office/drawing/2017/model3d" xmlns:o="urn:schemas-microsoft-com:office:office" xmlns:oel="http://schemas.microsoft.com/office/2019/extlst" xmlns:r="http://schemas.openxmlformats.org/officeDocument/2006/relationships" xmlns:m="http://schemas.openxmlformats.org/officeDocument/2006/math" xmlns:v="urn:schemas-microsoft-com:vml" xmlns:wp14="http://schemas.microsoft.com/office/word/2010/wordprocessingDrawing" xmlns:wp="http://schemas.openxmlformats.org/drawingml/2006/wordprocessingDrawing" xmlns:w10="urn:schemas-microsoft-com:office:word" xmlns:w="http://schemas.openxmlformats.org/wordprocessingml/2006/main" xmlns:w14="http://schemas.microsoft.com/office/word/2010/wordml" xmlns:w15="http://schemas.microsoft.com/office/word/2012/wordml" xmlns:w16cex="http://schemas.microsoft.com/office/word/2018/wordml/cex" xmlns:w16cid="http://schemas.microsoft.com/office/word/2016/wordml/cid" xmlns:w16="http://schemas.microsoft.com/office/word/2018/wordml" xmlns:w16du="http://schemas.microsoft.com/office/word/2023/wordml/word16du" xmlns:w16sdtdh="http://schemas.microsoft.com/office/word/2020/wordml/sdtdatahash" xmlns:w16se="http://schemas.microsoft.com/office/word/2015/wordml/symex" xmlns:wpg="http://schemas.microsoft.com/office/word/2010/wordprocessingGroup" xmlns:wpi="http://schemas.microsoft.com/office/word/2010/wordprocessingInk" xmlns:wne="http://schemas.microsoft.com/office/word/2006/wordml" xmlns:wps="http://schemas.microsoft.com/office/word/2010/wordprocessingShape" mc:Ignorable="w14 w15 w16se w16cid w16 w16cex w16sdtdh wp14">
   <w15:person w15:author="Yofandi Riki Winata">
     <w15:presenceInfo w15:providerId="Windows Live" w15:userId="03461a0c230c1ba6"/>
   </w15:person>

</xml_diff>

<commit_message>
update 06 mei 2023
</commit_message>
<xml_diff>
--- a/0.2 Review BAB I PENDAHULUAN - yofandi  - masih pengerjaan.docx
+++ b/0.2 Review BAB I PENDAHULUAN - yofandi  - masih pengerjaan.docx
@@ -2727,25 +2727,7 @@
           <w:sz w:val="24"/>
           <w:lang w:val="en-US" w:eastAsia="zh-CN"/>
         </w:rPr>
-        <w:t xml:space="preserve"> dan </w:t>
-      </w:r>
-      <w:proofErr w:type="gramStart"/>
-      <w:r>
-        <w:rPr>
-          <w:rFonts w:ascii="Times New Roman" w:hAnsi="Times New Roman"/>
-          <w:sz w:val="24"/>
-          <w:lang w:val="en-US" w:eastAsia="zh-CN"/>
-        </w:rPr>
-        <w:t>dunia .yang</w:t>
-      </w:r>
-      <w:proofErr w:type="gramEnd"/>
-      <w:r>
-        <w:rPr>
-          <w:rFonts w:ascii="Times New Roman" w:hAnsi="Times New Roman"/>
-          <w:sz w:val="24"/>
-          <w:lang w:val="en-US" w:eastAsia="zh-CN"/>
-        </w:rPr>
-        <w:t xml:space="preserve"> </w:t>
+        <w:t xml:space="preserve"> dan dunia .yang </w:t>
       </w:r>
       <w:proofErr w:type="spellStart"/>
       <w:r>
@@ -6970,25 +6952,7 @@
           <w:sz w:val="24"/>
           <w:lang w:eastAsia="zh-CN"/>
         </w:rPr>
-        <w:t xml:space="preserve"> orang di luar golongan pengikut atau </w:t>
-      </w:r>
-      <w:proofErr w:type="gramStart"/>
-      <w:r>
-        <w:rPr>
-          <w:rFonts w:ascii="Times New Roman" w:hAnsi="Times New Roman"/>
-          <w:sz w:val="24"/>
-          <w:lang w:eastAsia="zh-CN"/>
-        </w:rPr>
-        <w:t>murid  Yesus</w:t>
-      </w:r>
-      <w:proofErr w:type="gramEnd"/>
-      <w:r>
-        <w:rPr>
-          <w:rFonts w:ascii="Times New Roman" w:hAnsi="Times New Roman"/>
-          <w:sz w:val="24"/>
-          <w:lang w:eastAsia="zh-CN"/>
-        </w:rPr>
-        <w:t xml:space="preserve"> </w:t>
+        <w:t xml:space="preserve"> orang di luar golongan pengikut atau murid  Yesus </w:t>
       </w:r>
       <w:proofErr w:type="spellStart"/>
       <w:r>
@@ -8170,23 +8134,39 @@
           <w:sz w:val="24"/>
           <w:lang w:eastAsia="zh-CN"/>
         </w:rPr>
-        <w:t>Berdasarkan latar belakang diatas, maka fokus dalam penulisan proposal penelitian ini adalah Kajian Teologis 2 Petrus 1:5-7 Dan Aplikasinya Dalam Pertumbuhan Pengenalan Akan ALLAH Di GKPB Masa Depan Cerah</w:t>
-      </w:r>
-      <w:r>
-        <w:rPr>
-          <w:rFonts w:ascii="Times New Roman" w:hAnsi="Times New Roman"/>
-          <w:sz w:val="24"/>
-          <w:lang w:val="en-US" w:eastAsia="zh-CN"/>
-        </w:rPr>
-        <w:t xml:space="preserve"> Youth</w:t>
-      </w:r>
-      <w:r>
-        <w:rPr>
-          <w:rFonts w:ascii="Times New Roman" w:hAnsi="Times New Roman"/>
-          <w:sz w:val="24"/>
-          <w:lang w:eastAsia="zh-CN"/>
-        </w:rPr>
-        <w:t xml:space="preserve"> Surabaya</w:t>
+        <w:t xml:space="preserve">Berdasarkan latar belakang diatas, maka fokus dalam penulisan proposal penelitian ini adalah Kajian Teologis 2 Petrus 1:5-7 Dan Aplikasinya Dalam Pertumbuhan Pengenalan Akan ALLAH Di </w:t>
+      </w:r>
+      <w:r>
+        <w:rPr>
+          <w:rFonts w:ascii="Times New Roman" w:hAnsi="Times New Roman"/>
+          <w:sz w:val="24"/>
+          <w:lang w:val="en-US" w:eastAsia="zh-CN"/>
+        </w:rPr>
+        <w:t xml:space="preserve">MDC Youth </w:t>
+      </w:r>
+      <w:r>
+        <w:rPr>
+          <w:rFonts w:ascii="Times New Roman" w:hAnsi="Times New Roman"/>
+          <w:sz w:val="24"/>
+          <w:lang w:eastAsia="zh-CN"/>
+        </w:rPr>
+        <w:t>GKPB Masa Depan Cerah</w:t>
+      </w:r>
+      <w:r>
+        <w:rPr>
+          <w:rFonts w:ascii="Times New Roman" w:hAnsi="Times New Roman"/>
+          <w:sz w:val="24"/>
+          <w:lang w:val="en-US" w:eastAsia="zh-CN"/>
+        </w:rPr>
+        <w:t xml:space="preserve"> </w:t>
+      </w:r>
+      <w:r>
+        <w:rPr>
+          <w:rFonts w:ascii="Times New Roman" w:hAnsi="Times New Roman"/>
+          <w:sz w:val="24"/>
+          <w:lang w:eastAsia="zh-CN"/>
+        </w:rPr>
+        <w:t>Surabaya</w:t>
       </w:r>
       <w:r>
         <w:rPr>
@@ -8314,23 +8294,47 @@
           <w:sz w:val="24"/>
           <w:lang w:eastAsia="zh-CN"/>
         </w:rPr>
-        <w:t>Kajian Teologis 2 Petrus 1:5-7 Dan Aplikasinya Dalam Pertumbuhan Pengenalan Akan ALLAH Di GKPB Masa Depan Cerah</w:t>
-      </w:r>
-      <w:r>
-        <w:rPr>
-          <w:rFonts w:ascii="Times New Roman" w:hAnsi="Times New Roman"/>
-          <w:sz w:val="24"/>
-          <w:lang w:val="en-US" w:eastAsia="zh-CN"/>
-        </w:rPr>
-        <w:t xml:space="preserve"> Youth</w:t>
-      </w:r>
-      <w:r>
-        <w:rPr>
-          <w:rFonts w:ascii="Times New Roman" w:hAnsi="Times New Roman"/>
-          <w:sz w:val="24"/>
-          <w:lang w:eastAsia="zh-CN"/>
-        </w:rPr>
-        <w:t xml:space="preserve"> Surabaya</w:t>
+        <w:t xml:space="preserve">Kajian Teologis 2 Petrus 1:5-7 Dan Aplikasinya Dalam Pertumbuhan Pengenalan Akan ALLAH </w:t>
+      </w:r>
+      <w:r>
+        <w:rPr>
+          <w:rFonts w:ascii="Times New Roman" w:hAnsi="Times New Roman"/>
+          <w:sz w:val="24"/>
+          <w:lang w:eastAsia="zh-CN"/>
+        </w:rPr>
+        <w:t xml:space="preserve">Di </w:t>
+      </w:r>
+      <w:r>
+        <w:rPr>
+          <w:rFonts w:ascii="Times New Roman" w:hAnsi="Times New Roman"/>
+          <w:sz w:val="24"/>
+          <w:lang w:val="en-US" w:eastAsia="zh-CN"/>
+        </w:rPr>
+        <w:t xml:space="preserve">MDC Youth </w:t>
+      </w:r>
+      <w:r>
+        <w:rPr>
+          <w:rFonts w:ascii="Times New Roman" w:hAnsi="Times New Roman"/>
+          <w:sz w:val="24"/>
+          <w:lang w:eastAsia="zh-CN"/>
+        </w:rPr>
+        <w:t>GKPB Masa Depan Cerah</w:t>
+      </w:r>
+      <w:r>
+        <w:rPr>
+          <w:rFonts w:ascii="Times New Roman" w:hAnsi="Times New Roman"/>
+          <w:sz w:val="24"/>
+          <w:lang w:val="en-US" w:eastAsia="zh-CN"/>
+        </w:rPr>
+        <w:t xml:space="preserve"> </w:t>
+      </w:r>
+      <w:r>
+        <w:rPr>
+          <w:rFonts w:ascii="Times New Roman" w:hAnsi="Times New Roman"/>
+          <w:sz w:val="24"/>
+          <w:lang w:eastAsia="zh-CN"/>
+        </w:rPr>
+        <w:t>Surabaya</w:t>
       </w:r>
       <w:r>
         <w:rPr>
@@ -8436,23 +8440,47 @@
           <w:sz w:val="24"/>
           <w:lang w:eastAsia="zh-CN"/>
         </w:rPr>
-        <w:t>Di GKPB Masa Depan Cerah</w:t>
-      </w:r>
-      <w:r>
-        <w:rPr>
-          <w:rFonts w:ascii="Times New Roman" w:hAnsi="Times New Roman"/>
-          <w:sz w:val="24"/>
-          <w:lang w:val="en-US" w:eastAsia="zh-CN"/>
-        </w:rPr>
-        <w:t xml:space="preserve"> Youth</w:t>
-      </w:r>
-      <w:r>
-        <w:rPr>
-          <w:rFonts w:ascii="Times New Roman" w:hAnsi="Times New Roman"/>
-          <w:sz w:val="24"/>
-          <w:lang w:eastAsia="zh-CN"/>
-        </w:rPr>
-        <w:t xml:space="preserve"> Surabaya</w:t>
+        <w:t>Di</w:t>
+      </w:r>
+      <w:r>
+        <w:rPr>
+          <w:rFonts w:ascii="Times New Roman" w:hAnsi="Times New Roman"/>
+          <w:sz w:val="24"/>
+          <w:lang w:eastAsia="zh-CN"/>
+        </w:rPr>
+        <w:t xml:space="preserve"> </w:t>
+      </w:r>
+      <w:r>
+        <w:rPr>
+          <w:rFonts w:ascii="Times New Roman" w:hAnsi="Times New Roman"/>
+          <w:sz w:val="24"/>
+          <w:lang w:val="en-US" w:eastAsia="zh-CN"/>
+        </w:rPr>
+        <w:t xml:space="preserve">MDC Youth </w:t>
+      </w:r>
+      <w:r>
+        <w:rPr>
+          <w:rFonts w:ascii="Times New Roman" w:hAnsi="Times New Roman"/>
+          <w:sz w:val="24"/>
+          <w:lang w:eastAsia="zh-CN"/>
+        </w:rPr>
+        <w:t>GKPB Masa Depan Cerah</w:t>
+      </w:r>
+      <w:r>
+        <w:rPr>
+          <w:rFonts w:ascii="Times New Roman" w:hAnsi="Times New Roman"/>
+          <w:sz w:val="24"/>
+          <w:lang w:val="en-US" w:eastAsia="zh-CN"/>
+        </w:rPr>
+        <w:t xml:space="preserve"> </w:t>
+      </w:r>
+      <w:r>
+        <w:rPr>
+          <w:rFonts w:ascii="Times New Roman" w:hAnsi="Times New Roman"/>
+          <w:sz w:val="24"/>
+          <w:lang w:eastAsia="zh-CN"/>
+        </w:rPr>
+        <w:t>Surabaya</w:t>
       </w:r>
       <w:r>
         <w:rPr>
@@ -8486,7 +8514,7 @@
           <w:sz w:val="24"/>
           <w:lang w:eastAsia="zh-CN"/>
         </w:rPr>
-        <w:t xml:space="preserve"> ?.</w:t>
+        <w:t>?.</w:t>
       </w:r>
     </w:p>
     <w:p>
@@ -8588,23 +8616,39 @@
           <w:sz w:val="24"/>
           <w:lang w:eastAsia="zh-CN"/>
         </w:rPr>
-        <w:t>Di GKPB Masa Depan Cerah</w:t>
-      </w:r>
-      <w:r>
-        <w:rPr>
-          <w:rFonts w:ascii="Times New Roman" w:hAnsi="Times New Roman"/>
-          <w:sz w:val="24"/>
-          <w:lang w:val="en-US" w:eastAsia="zh-CN"/>
-        </w:rPr>
-        <w:t xml:space="preserve"> Youth</w:t>
-      </w:r>
-      <w:r>
-        <w:rPr>
-          <w:rFonts w:ascii="Times New Roman" w:hAnsi="Times New Roman"/>
-          <w:sz w:val="24"/>
-          <w:lang w:eastAsia="zh-CN"/>
-        </w:rPr>
-        <w:t xml:space="preserve"> Surabaya</w:t>
+        <w:t xml:space="preserve">Di </w:t>
+      </w:r>
+      <w:r>
+        <w:rPr>
+          <w:rFonts w:ascii="Times New Roman" w:hAnsi="Times New Roman"/>
+          <w:sz w:val="24"/>
+          <w:lang w:val="en-US" w:eastAsia="zh-CN"/>
+        </w:rPr>
+        <w:t xml:space="preserve">MDC Youth </w:t>
+      </w:r>
+      <w:r>
+        <w:rPr>
+          <w:rFonts w:ascii="Times New Roman" w:hAnsi="Times New Roman"/>
+          <w:sz w:val="24"/>
+          <w:lang w:eastAsia="zh-CN"/>
+        </w:rPr>
+        <w:t>GKPB Masa Depan Cerah</w:t>
+      </w:r>
+      <w:r>
+        <w:rPr>
+          <w:rFonts w:ascii="Times New Roman" w:hAnsi="Times New Roman"/>
+          <w:sz w:val="24"/>
+          <w:lang w:val="en-US" w:eastAsia="zh-CN"/>
+        </w:rPr>
+        <w:t xml:space="preserve"> </w:t>
+      </w:r>
+      <w:r>
+        <w:rPr>
+          <w:rFonts w:ascii="Times New Roman" w:hAnsi="Times New Roman"/>
+          <w:sz w:val="24"/>
+          <w:lang w:eastAsia="zh-CN"/>
+        </w:rPr>
+        <w:t>Surabaya</w:t>
       </w:r>
       <w:r>
         <w:rPr>
@@ -8630,7 +8674,15 @@
           <w:sz w:val="24"/>
           <w:lang w:val="en-US" w:eastAsia="zh-CN"/>
         </w:rPr>
-        <w:t xml:space="preserve"> World </w:t>
+        <w:t xml:space="preserve"> World</w:t>
+      </w:r>
+      <w:r>
+        <w:rPr>
+          <w:rFonts w:ascii="Times New Roman" w:hAnsi="Times New Roman"/>
+          <w:sz w:val="24"/>
+          <w:lang w:val="en-US" w:eastAsia="zh-CN"/>
+        </w:rPr>
+        <w:t xml:space="preserve"> </w:t>
       </w:r>
       <w:r>
         <w:rPr>
@@ -8760,23 +8812,39 @@
           <w:sz w:val="24"/>
           <w:lang w:eastAsia="zh-CN"/>
         </w:rPr>
-        <w:t>Di GKPB Masa Depan Cerah</w:t>
-      </w:r>
-      <w:r>
-        <w:rPr>
-          <w:rFonts w:ascii="Times New Roman" w:hAnsi="Times New Roman"/>
-          <w:sz w:val="24"/>
-          <w:lang w:val="en-US" w:eastAsia="zh-CN"/>
-        </w:rPr>
-        <w:t xml:space="preserve"> Youth</w:t>
-      </w:r>
-      <w:r>
-        <w:rPr>
-          <w:rFonts w:ascii="Times New Roman" w:hAnsi="Times New Roman"/>
-          <w:sz w:val="24"/>
-          <w:lang w:eastAsia="zh-CN"/>
-        </w:rPr>
-        <w:t xml:space="preserve"> Surabaya</w:t>
+        <w:t xml:space="preserve">Di </w:t>
+      </w:r>
+      <w:r>
+        <w:rPr>
+          <w:rFonts w:ascii="Times New Roman" w:hAnsi="Times New Roman"/>
+          <w:sz w:val="24"/>
+          <w:lang w:val="en-US" w:eastAsia="zh-CN"/>
+        </w:rPr>
+        <w:t xml:space="preserve">MDC Youth </w:t>
+      </w:r>
+      <w:r>
+        <w:rPr>
+          <w:rFonts w:ascii="Times New Roman" w:hAnsi="Times New Roman"/>
+          <w:sz w:val="24"/>
+          <w:lang w:eastAsia="zh-CN"/>
+        </w:rPr>
+        <w:t>GKPB Masa Depan Cerah</w:t>
+      </w:r>
+      <w:r>
+        <w:rPr>
+          <w:rFonts w:ascii="Times New Roman" w:hAnsi="Times New Roman"/>
+          <w:sz w:val="24"/>
+          <w:lang w:val="en-US" w:eastAsia="zh-CN"/>
+        </w:rPr>
+        <w:t xml:space="preserve"> </w:t>
+      </w:r>
+      <w:r>
+        <w:rPr>
+          <w:rFonts w:ascii="Times New Roman" w:hAnsi="Times New Roman"/>
+          <w:sz w:val="24"/>
+          <w:lang w:eastAsia="zh-CN"/>
+        </w:rPr>
+        <w:t>Surabaya</w:t>
       </w:r>
       <w:r>
         <w:rPr>
@@ -8903,23 +8971,39 @@
           <w:sz w:val="24"/>
           <w:lang w:eastAsia="zh-CN"/>
         </w:rPr>
-        <w:t>Di GKPB Masa Depan Cerah</w:t>
-      </w:r>
-      <w:r>
-        <w:rPr>
-          <w:rFonts w:ascii="Times New Roman" w:hAnsi="Times New Roman"/>
-          <w:sz w:val="24"/>
-          <w:lang w:val="en-US" w:eastAsia="zh-CN"/>
-        </w:rPr>
-        <w:t xml:space="preserve"> Youth</w:t>
-      </w:r>
-      <w:r>
-        <w:rPr>
-          <w:rFonts w:ascii="Times New Roman" w:hAnsi="Times New Roman"/>
-          <w:sz w:val="24"/>
-          <w:lang w:eastAsia="zh-CN"/>
-        </w:rPr>
-        <w:t xml:space="preserve"> Surabaya</w:t>
+        <w:t xml:space="preserve">Di </w:t>
+      </w:r>
+      <w:r>
+        <w:rPr>
+          <w:rFonts w:ascii="Times New Roman" w:hAnsi="Times New Roman"/>
+          <w:sz w:val="24"/>
+          <w:lang w:val="en-US" w:eastAsia="zh-CN"/>
+        </w:rPr>
+        <w:t xml:space="preserve">MDC Youth </w:t>
+      </w:r>
+      <w:r>
+        <w:rPr>
+          <w:rFonts w:ascii="Times New Roman" w:hAnsi="Times New Roman"/>
+          <w:sz w:val="24"/>
+          <w:lang w:eastAsia="zh-CN"/>
+        </w:rPr>
+        <w:t>GKPB Masa Depan Cerah</w:t>
+      </w:r>
+      <w:r>
+        <w:rPr>
+          <w:rFonts w:ascii="Times New Roman" w:hAnsi="Times New Roman"/>
+          <w:sz w:val="24"/>
+          <w:lang w:val="en-US" w:eastAsia="zh-CN"/>
+        </w:rPr>
+        <w:t xml:space="preserve"> </w:t>
+      </w:r>
+      <w:r>
+        <w:rPr>
+          <w:rFonts w:ascii="Times New Roman" w:hAnsi="Times New Roman"/>
+          <w:sz w:val="24"/>
+          <w:lang w:eastAsia="zh-CN"/>
+        </w:rPr>
+        <w:t>Surabaya</w:t>
       </w:r>
       <w:r>
         <w:rPr>
@@ -9120,23 +9204,39 @@
           <w:sz w:val="24"/>
           <w:lang w:eastAsia="zh-CN"/>
         </w:rPr>
-        <w:t>Di GKPB Masa Depan Cerah</w:t>
-      </w:r>
-      <w:r>
-        <w:rPr>
-          <w:rFonts w:ascii="Times New Roman" w:hAnsi="Times New Roman"/>
-          <w:sz w:val="24"/>
-          <w:lang w:val="en-US" w:eastAsia="zh-CN"/>
-        </w:rPr>
-        <w:t xml:space="preserve"> Youth</w:t>
-      </w:r>
-      <w:r>
-        <w:rPr>
-          <w:rFonts w:ascii="Times New Roman" w:hAnsi="Times New Roman"/>
-          <w:sz w:val="24"/>
-          <w:lang w:eastAsia="zh-CN"/>
-        </w:rPr>
-        <w:t xml:space="preserve"> Surabaya</w:t>
+        <w:t xml:space="preserve">Di </w:t>
+      </w:r>
+      <w:r>
+        <w:rPr>
+          <w:rFonts w:ascii="Times New Roman" w:hAnsi="Times New Roman"/>
+          <w:sz w:val="24"/>
+          <w:lang w:val="en-US" w:eastAsia="zh-CN"/>
+        </w:rPr>
+        <w:t xml:space="preserve">MDC Youth </w:t>
+      </w:r>
+      <w:r>
+        <w:rPr>
+          <w:rFonts w:ascii="Times New Roman" w:hAnsi="Times New Roman"/>
+          <w:sz w:val="24"/>
+          <w:lang w:eastAsia="zh-CN"/>
+        </w:rPr>
+        <w:t>GKPB Masa Depan Cerah</w:t>
+      </w:r>
+      <w:r>
+        <w:rPr>
+          <w:rFonts w:ascii="Times New Roman" w:hAnsi="Times New Roman"/>
+          <w:sz w:val="24"/>
+          <w:lang w:val="en-US" w:eastAsia="zh-CN"/>
+        </w:rPr>
+        <w:t xml:space="preserve"> </w:t>
+      </w:r>
+      <w:r>
+        <w:rPr>
+          <w:rFonts w:ascii="Times New Roman" w:hAnsi="Times New Roman"/>
+          <w:sz w:val="24"/>
+          <w:lang w:eastAsia="zh-CN"/>
+        </w:rPr>
+        <w:t>Surabaya</w:t>
       </w:r>
       <w:r>
         <w:rPr>
@@ -9178,23 +9278,39 @@
           <w:sz w:val="24"/>
           <w:lang w:eastAsia="zh-CN"/>
         </w:rPr>
-        <w:t>Di GKPB Masa Depan Cerah</w:t>
-      </w:r>
-      <w:r>
-        <w:rPr>
-          <w:rFonts w:ascii="Times New Roman" w:hAnsi="Times New Roman"/>
-          <w:sz w:val="24"/>
-          <w:lang w:val="en-US" w:eastAsia="zh-CN"/>
-        </w:rPr>
-        <w:t xml:space="preserve"> Youth</w:t>
-      </w:r>
-      <w:r>
-        <w:rPr>
-          <w:rFonts w:ascii="Times New Roman" w:hAnsi="Times New Roman"/>
-          <w:sz w:val="24"/>
-          <w:lang w:eastAsia="zh-CN"/>
-        </w:rPr>
-        <w:t xml:space="preserve"> Surabaya</w:t>
+        <w:t xml:space="preserve">Di </w:t>
+      </w:r>
+      <w:r>
+        <w:rPr>
+          <w:rFonts w:ascii="Times New Roman" w:hAnsi="Times New Roman"/>
+          <w:sz w:val="24"/>
+          <w:lang w:val="en-US" w:eastAsia="zh-CN"/>
+        </w:rPr>
+        <w:t xml:space="preserve">MDC Youth </w:t>
+      </w:r>
+      <w:r>
+        <w:rPr>
+          <w:rFonts w:ascii="Times New Roman" w:hAnsi="Times New Roman"/>
+          <w:sz w:val="24"/>
+          <w:lang w:eastAsia="zh-CN"/>
+        </w:rPr>
+        <w:t>GKPB Masa Depan Cerah</w:t>
+      </w:r>
+      <w:r>
+        <w:rPr>
+          <w:rFonts w:ascii="Times New Roman" w:hAnsi="Times New Roman"/>
+          <w:sz w:val="24"/>
+          <w:lang w:val="en-US" w:eastAsia="zh-CN"/>
+        </w:rPr>
+        <w:t xml:space="preserve"> </w:t>
+      </w:r>
+      <w:r>
+        <w:rPr>
+          <w:rFonts w:ascii="Times New Roman" w:hAnsi="Times New Roman"/>
+          <w:sz w:val="24"/>
+          <w:lang w:eastAsia="zh-CN"/>
+        </w:rPr>
+        <w:t>Surabaya</w:t>
       </w:r>
       <w:r>
         <w:rPr>

</xml_diff>

<commit_message>
update 20 mei 2023
</commit_message>
<xml_diff>
--- a/0.2 Review BAB I PENDAHULUAN - yofandi  - masih pengerjaan.docx
+++ b/0.2 Review BAB I PENDAHULUAN - yofandi  - masih pengerjaan.docx
@@ -117,6 +117,65 @@
         <w:ind w:firstLine="567"/>
         <w:jc w:val="both"/>
         <w:rPr>
+          <w:rFonts w:ascii="Times New Roman" w:hAnsi="Times New Roman"/>
+          <w:sz w:val="24"/>
+          <w:lang w:eastAsia="zh-CN"/>
+        </w:rPr>
+        <w:sectPr>
+          <w:footerReference w:type="default" r:id="rId8"/>
+          <w:pgSz w:w="11906" w:h="16838"/>
+          <w:pgMar w:top="2268" w:right="1701" w:bottom="1701" w:left="2268" w:header="708" w:footer="708" w:gutter="0"/>
+          <w:cols w:space="708"/>
+          <w:docGrid w:linePitch="360"/>
+        </w:sectPr>
+      </w:pPr>
+      <w:r>
+        <w:rPr>
+          <w:rFonts w:ascii="Times New Roman" w:hAnsi="Times New Roman"/>
+          <w:sz w:val="24"/>
+          <w:lang w:eastAsia="zh-CN"/>
+        </w:rPr>
+        <w:t>Pada abad ke-21 ada seorang yang bernama Sergio Juarez Correa. Seorang yang berhasil dalam mendidik para siswanya menjadi cerdas dan berkompetisi dalam mata pelajaran yang dimintai siswanya</w:t>
+      </w:r>
+      <w:r>
+        <w:rPr>
+          <w:rStyle w:val="FootnoteReference"/>
+          <w:rFonts w:ascii="Times New Roman" w:hAnsi="Times New Roman"/>
+          <w:sz w:val="24"/>
+          <w:lang w:eastAsia="zh-CN"/>
+        </w:rPr>
+        <w:footnoteReference w:id="1"/>
+      </w:r>
+      <w:r>
+        <w:rPr>
+          <w:rFonts w:ascii="Times New Roman" w:hAnsi="Times New Roman"/>
+          <w:sz w:val="24"/>
+          <w:lang w:eastAsia="zh-CN"/>
+        </w:rPr>
+        <w:t>. Ia merupakan guru</w:t>
+      </w:r>
+      <w:r>
+        <w:rPr>
+          <w:rFonts w:ascii="Times New Roman" w:hAnsi="Times New Roman"/>
+          <w:sz w:val="24"/>
+          <w:lang w:val="en-US" w:eastAsia="zh-CN"/>
+        </w:rPr>
+        <w:t xml:space="preserve"> </w:t>
+      </w:r>
+      <w:r>
+        <w:rPr>
+          <w:rFonts w:ascii="Times New Roman" w:hAnsi="Times New Roman"/>
+          <w:sz w:val="24"/>
+          <w:lang w:eastAsia="zh-CN"/>
+        </w:rPr>
+        <w:t xml:space="preserve">sekolah dasar kelas 1 di Jose Urbina Lopez School terletak dipinggiran Meksiko. Di  mana daerah </w:t>
+      </w:r>
+    </w:p>
+    <w:p>
+      <w:pPr>
+        <w:spacing w:line="480" w:lineRule="auto"/>
+        <w:jc w:val="both"/>
+        <w:rPr>
           <w:rFonts w:ascii="Times New Roman" w:hAnsi="Times New Roman" w:cs="Arial"/>
           <w:color w:val="252525"/>
           <w:sz w:val="24"/>
@@ -130,48 +189,23 @@
           <w:sz w:val="24"/>
           <w:lang w:eastAsia="zh-CN"/>
         </w:rPr>
-        <w:t>Pada abad ke-21 ada seorang yang bernama Sergio Juarez Correa. Seorang yang berhasil dalam mendidik para siswanya menjadi cerdas dan berkompetisi dalam mata pelajaran yang dimintai siswanya</w:t>
-      </w:r>
-      <w:r>
-        <w:rPr>
-          <w:rStyle w:val="FootnoteReference"/>
-          <w:rFonts w:ascii="Times New Roman" w:hAnsi="Times New Roman"/>
-          <w:sz w:val="24"/>
-          <w:lang w:eastAsia="zh-CN"/>
-        </w:rPr>
-        <w:footnoteReference w:id="1"/>
-      </w:r>
-      <w:r>
-        <w:rPr>
-          <w:rFonts w:ascii="Times New Roman" w:hAnsi="Times New Roman"/>
-          <w:sz w:val="24"/>
-          <w:lang w:eastAsia="zh-CN"/>
-        </w:rPr>
-        <w:t>. Ia merupakan guru</w:t>
-      </w:r>
-      <w:r>
-        <w:rPr>
-          <w:rFonts w:ascii="Times New Roman" w:hAnsi="Times New Roman"/>
-          <w:sz w:val="24"/>
-          <w:lang w:val="en-US" w:eastAsia="zh-CN"/>
-        </w:rPr>
-        <w:t xml:space="preserve"> </w:t>
-      </w:r>
-      <w:r>
-        <w:rPr>
-          <w:rFonts w:ascii="Times New Roman" w:hAnsi="Times New Roman"/>
-          <w:sz w:val="24"/>
-          <w:lang w:eastAsia="zh-CN"/>
-        </w:rPr>
-        <w:t xml:space="preserve">sekolah dasar kelas 1 di Jose Urbina Lopez School terletak dipinggiran Meksiko. Di  mana daerah lokasi sekolah tersebut berada di daerah rawan perampokan bersenjata, perdagangan narkoba, minim fasilitas dan akses internet. Namun ia mampu </w:t>
-      </w:r>
-      <w:r>
-        <w:rPr>
-          <w:rFonts w:ascii="Times New Roman" w:hAnsi="Times New Roman"/>
-          <w:sz w:val="24"/>
-          <w:lang w:eastAsia="zh-CN"/>
-        </w:rPr>
         <w:lastRenderedPageBreak/>
+        <w:t>lokasi sekolah tersebut berada di daerah rawan perampokan bersenjata, perdagangan narkoba, minim fasilitas dan akses internet. Namun ia mampu</w:t>
+      </w:r>
+      <w:r>
+        <w:rPr>
+          <w:rFonts w:ascii="Times New Roman" w:hAnsi="Times New Roman"/>
+          <w:sz w:val="24"/>
+          <w:lang w:val="en-US" w:eastAsia="zh-CN"/>
+        </w:rPr>
+        <w:t xml:space="preserve"> </w:t>
+      </w:r>
+      <w:r>
+        <w:rPr>
+          <w:rFonts w:ascii="Times New Roman" w:hAnsi="Times New Roman"/>
+          <w:sz w:val="24"/>
+          <w:lang w:eastAsia="zh-CN"/>
+        </w:rPr>
         <w:t>mengajar dengan baik dengan mengedepankan motivasi kepada murid dan relevansi informasi dan rasa percaya. Salah satu hasilnya ialah Paloma Noyola Beuno</w:t>
       </w:r>
       <w:r>
@@ -2727,7 +2761,25 @@
           <w:sz w:val="24"/>
           <w:lang w:val="en-US" w:eastAsia="zh-CN"/>
         </w:rPr>
-        <w:t xml:space="preserve"> dan dunia .yang </w:t>
+        <w:t xml:space="preserve"> dan </w:t>
+      </w:r>
+      <w:proofErr w:type="gramStart"/>
+      <w:r>
+        <w:rPr>
+          <w:rFonts w:ascii="Times New Roman" w:hAnsi="Times New Roman"/>
+          <w:sz w:val="24"/>
+          <w:lang w:val="en-US" w:eastAsia="zh-CN"/>
+        </w:rPr>
+        <w:t>dunia .yang</w:t>
+      </w:r>
+      <w:proofErr w:type="gramEnd"/>
+      <w:r>
+        <w:rPr>
+          <w:rFonts w:ascii="Times New Roman" w:hAnsi="Times New Roman"/>
+          <w:sz w:val="24"/>
+          <w:lang w:val="en-US" w:eastAsia="zh-CN"/>
+        </w:rPr>
+        <w:t xml:space="preserve"> </w:t>
       </w:r>
       <w:proofErr w:type="spellStart"/>
       <w:r>
@@ -6952,7 +7004,25 @@
           <w:sz w:val="24"/>
           <w:lang w:eastAsia="zh-CN"/>
         </w:rPr>
-        <w:t xml:space="preserve"> orang di luar golongan pengikut atau murid  Yesus </w:t>
+        <w:t xml:space="preserve"> orang di luar golongan pengikut atau </w:t>
+      </w:r>
+      <w:proofErr w:type="gramStart"/>
+      <w:r>
+        <w:rPr>
+          <w:rFonts w:ascii="Times New Roman" w:hAnsi="Times New Roman"/>
+          <w:sz w:val="24"/>
+          <w:lang w:eastAsia="zh-CN"/>
+        </w:rPr>
+        <w:t>murid  Yesus</w:t>
+      </w:r>
+      <w:proofErr w:type="gramEnd"/>
+      <w:r>
+        <w:rPr>
+          <w:rFonts w:ascii="Times New Roman" w:hAnsi="Times New Roman"/>
+          <w:sz w:val="24"/>
+          <w:lang w:eastAsia="zh-CN"/>
+        </w:rPr>
+        <w:t xml:space="preserve"> </w:t>
       </w:r>
       <w:proofErr w:type="spellStart"/>
       <w:r>
@@ -9549,6 +9619,8 @@
     </w:p>
     <w:p/>
     <w:sectPr>
+      <w:headerReference w:type="default" r:id="rId13"/>
+      <w:footerReference w:type="default" r:id="rId14"/>
       <w:pgSz w:w="11906" w:h="16838"/>
       <w:pgMar w:top="2268" w:right="1701" w:bottom="1701" w:left="2268" w:header="708" w:footer="708" w:gutter="0"/>
       <w:cols w:space="708"/>
@@ -10028,6 +10100,74 @@
 </w:endnotes>
 </file>
 
+<file path=word/footer1.xml><?xml version="1.0" encoding="utf-8"?>
+<w:ftr xmlns:wpc="http://schemas.microsoft.com/office/word/2010/wordprocessingCanvas" xmlns:cx="http://schemas.microsoft.com/office/drawing/2014/chartex" xmlns:cx1="http://schemas.microsoft.com/office/drawing/2015/9/8/chartex" xmlns:cx2="http://schemas.microsoft.com/office/drawing/2015/10/21/chartex" xmlns:cx3="http://schemas.microsoft.com/office/drawing/2016/5/9/chartex" xmlns:cx4="http://schemas.microsoft.com/office/drawing/2016/5/10/chartex" xmlns:cx5="http://schemas.microsoft.com/office/drawing/2016/5/11/chartex" xmlns:cx6="http://schemas.microsoft.com/office/drawing/2016/5/12/chartex" xmlns:cx7="http://schemas.microsoft.com/office/drawing/2016/5/13/chartex" xmlns:cx8="http://schemas.microsoft.com/office/drawing/2016/5/14/chartex" xmlns:mc="http://schemas.openxmlformats.org/markup-compatibility/2006" xmlns:aink="http://schemas.microsoft.com/office/drawing/2016/ink" xmlns:am3d="http://schemas.microsoft.com/office/drawing/2017/model3d" xmlns:o="urn:schemas-microsoft-com:office:office" xmlns:oel="http://schemas.microsoft.com/office/2019/extlst" xmlns:r="http://schemas.openxmlformats.org/officeDocument/2006/relationships" xmlns:m="http://schemas.openxmlformats.org/officeDocument/2006/math" xmlns:v="urn:schemas-microsoft-com:vml" xmlns:wp14="http://schemas.microsoft.com/office/word/2010/wordprocessingDrawing" xmlns:wp="http://schemas.openxmlformats.org/drawingml/2006/wordprocessingDrawing" xmlns:w10="urn:schemas-microsoft-com:office:word" xmlns:w="http://schemas.openxmlformats.org/wordprocessingml/2006/main" xmlns:w14="http://schemas.microsoft.com/office/word/2010/wordml" xmlns:w15="http://schemas.microsoft.com/office/word/2012/wordml" xmlns:w16cex="http://schemas.microsoft.com/office/word/2018/wordml/cex" xmlns:w16cid="http://schemas.microsoft.com/office/word/2016/wordml/cid" xmlns:w16="http://schemas.microsoft.com/office/word/2018/wordml" xmlns:w16du="http://schemas.microsoft.com/office/word/2023/wordml/word16du" xmlns:w16sdtdh="http://schemas.microsoft.com/office/word/2020/wordml/sdtdatahash" xmlns:w16se="http://schemas.microsoft.com/office/word/2015/wordml/symex" xmlns:wpg="http://schemas.microsoft.com/office/word/2010/wordprocessingGroup" xmlns:wpi="http://schemas.microsoft.com/office/word/2010/wordprocessingInk" xmlns:wne="http://schemas.microsoft.com/office/word/2006/wordml" xmlns:wps="http://schemas.microsoft.com/office/word/2010/wordprocessingShape" mc:Ignorable="w14 w15 w16se w16cid w16 w16cex w16sdtdh wp14">
+  <w:sdt>
+    <w:sdtPr>
+      <w:id w:val="-1926255781"/>
+      <w:docPartObj>
+        <w:docPartGallery w:val="Page Numbers (Bottom of Page)"/>
+        <w:docPartUnique/>
+      </w:docPartObj>
+    </w:sdtPr>
+    <w:sdtEndPr>
+      <w:rPr>
+        <w:noProof/>
+      </w:rPr>
+    </w:sdtEndPr>
+    <w:sdtContent>
+      <w:p>
+        <w:pPr>
+          <w:pStyle w:val="Footer"/>
+          <w:jc w:val="center"/>
+        </w:pPr>
+        <w:r>
+          <w:fldChar w:fldCharType="begin"/>
+        </w:r>
+        <w:r>
+          <w:instrText xml:space="preserve"> PAGE   \* MERGEFORMAT </w:instrText>
+        </w:r>
+        <w:r>
+          <w:fldChar w:fldCharType="separate"/>
+        </w:r>
+        <w:r>
+          <w:rPr>
+            <w:noProof/>
+          </w:rPr>
+          <w:t>2</w:t>
+        </w:r>
+        <w:r>
+          <w:rPr>
+            <w:noProof/>
+          </w:rPr>
+          <w:fldChar w:fldCharType="end"/>
+        </w:r>
+      </w:p>
+    </w:sdtContent>
+  </w:sdt>
+  <w:p>
+    <w:pPr>
+      <w:pStyle w:val="Footer"/>
+    </w:pPr>
+  </w:p>
+</w:ftr>
+</file>
+
+<file path=word/footer2.xml><?xml version="1.0" encoding="utf-8"?>
+<w:ftr xmlns:wpc="http://schemas.microsoft.com/office/word/2010/wordprocessingCanvas" xmlns:cx="http://schemas.microsoft.com/office/drawing/2014/chartex" xmlns:cx1="http://schemas.microsoft.com/office/drawing/2015/9/8/chartex" xmlns:cx2="http://schemas.microsoft.com/office/drawing/2015/10/21/chartex" xmlns:cx3="http://schemas.microsoft.com/office/drawing/2016/5/9/chartex" xmlns:cx4="http://schemas.microsoft.com/office/drawing/2016/5/10/chartex" xmlns:cx5="http://schemas.microsoft.com/office/drawing/2016/5/11/chartex" xmlns:cx6="http://schemas.microsoft.com/office/drawing/2016/5/12/chartex" xmlns:cx7="http://schemas.microsoft.com/office/drawing/2016/5/13/chartex" xmlns:cx8="http://schemas.microsoft.com/office/drawing/2016/5/14/chartex" xmlns:mc="http://schemas.openxmlformats.org/markup-compatibility/2006" xmlns:aink="http://schemas.microsoft.com/office/drawing/2016/ink" xmlns:am3d="http://schemas.microsoft.com/office/drawing/2017/model3d" xmlns:o="urn:schemas-microsoft-com:office:office" xmlns:oel="http://schemas.microsoft.com/office/2019/extlst" xmlns:r="http://schemas.openxmlformats.org/officeDocument/2006/relationships" xmlns:m="http://schemas.openxmlformats.org/officeDocument/2006/math" xmlns:v="urn:schemas-microsoft-com:vml" xmlns:wp14="http://schemas.microsoft.com/office/word/2010/wordprocessingDrawing" xmlns:wp="http://schemas.openxmlformats.org/drawingml/2006/wordprocessingDrawing" xmlns:w10="urn:schemas-microsoft-com:office:word" xmlns:w="http://schemas.openxmlformats.org/wordprocessingml/2006/main" xmlns:w14="http://schemas.microsoft.com/office/word/2010/wordml" xmlns:w15="http://schemas.microsoft.com/office/word/2012/wordml" xmlns:w16cex="http://schemas.microsoft.com/office/word/2018/wordml/cex" xmlns:w16cid="http://schemas.microsoft.com/office/word/2016/wordml/cid" xmlns:w16="http://schemas.microsoft.com/office/word/2018/wordml" xmlns:w16du="http://schemas.microsoft.com/office/word/2023/wordml/word16du" xmlns:w16sdtdh="http://schemas.microsoft.com/office/word/2020/wordml/sdtdatahash" xmlns:w16se="http://schemas.microsoft.com/office/word/2015/wordml/symex" xmlns:wpg="http://schemas.microsoft.com/office/word/2010/wordprocessingGroup" xmlns:wpi="http://schemas.microsoft.com/office/word/2010/wordprocessingInk" xmlns:wne="http://schemas.microsoft.com/office/word/2006/wordml" xmlns:wps="http://schemas.microsoft.com/office/word/2010/wordprocessingShape" mc:Ignorable="w14 w15 w16se w16cid w16 w16cex w16sdtdh wp14">
+  <w:p>
+    <w:pPr>
+      <w:pStyle w:val="Footer"/>
+    </w:pPr>
+  </w:p>
+  <w:p>
+    <w:pPr>
+      <w:pStyle w:val="Footer"/>
+    </w:pPr>
+  </w:p>
+</w:ftr>
+</file>
+
 <file path=word/footnotes.xml><?xml version="1.0" encoding="utf-8"?>
 <w:footnotes xmlns:wpc="http://schemas.microsoft.com/office/word/2010/wordprocessingCanvas" xmlns:cx="http://schemas.microsoft.com/office/drawing/2014/chartex" xmlns:cx1="http://schemas.microsoft.com/office/drawing/2015/9/8/chartex" xmlns:cx2="http://schemas.microsoft.com/office/drawing/2015/10/21/chartex" xmlns:cx3="http://schemas.microsoft.com/office/drawing/2016/5/9/chartex" xmlns:cx4="http://schemas.microsoft.com/office/drawing/2016/5/10/chartex" xmlns:cx5="http://schemas.microsoft.com/office/drawing/2016/5/11/chartex" xmlns:cx6="http://schemas.microsoft.com/office/drawing/2016/5/12/chartex" xmlns:cx7="http://schemas.microsoft.com/office/drawing/2016/5/13/chartex" xmlns:cx8="http://schemas.microsoft.com/office/drawing/2016/5/14/chartex" xmlns:mc="http://schemas.openxmlformats.org/markup-compatibility/2006" xmlns:aink="http://schemas.microsoft.com/office/drawing/2016/ink" xmlns:am3d="http://schemas.microsoft.com/office/drawing/2017/model3d" xmlns:o="urn:schemas-microsoft-com:office:office" xmlns:oel="http://schemas.microsoft.com/office/2019/extlst" xmlns:r="http://schemas.openxmlformats.org/officeDocument/2006/relationships" xmlns:m="http://schemas.openxmlformats.org/officeDocument/2006/math" xmlns:v="urn:schemas-microsoft-com:vml" xmlns:wp14="http://schemas.microsoft.com/office/word/2010/wordprocessingDrawing" xmlns:wp="http://schemas.openxmlformats.org/drawingml/2006/wordprocessingDrawing" xmlns:w10="urn:schemas-microsoft-com:office:word" xmlns:w="http://schemas.openxmlformats.org/wordprocessingml/2006/main" xmlns:w14="http://schemas.microsoft.com/office/word/2010/wordml" xmlns:w15="http://schemas.microsoft.com/office/word/2012/wordml" xmlns:w16cex="http://schemas.microsoft.com/office/word/2018/wordml/cex" xmlns:w16cid="http://schemas.microsoft.com/office/word/2016/wordml/cid" xmlns:w16="http://schemas.microsoft.com/office/word/2018/wordml" xmlns:w16du="http://schemas.microsoft.com/office/word/2023/wordml/word16du" xmlns:w16sdtdh="http://schemas.microsoft.com/office/word/2020/wordml/sdtdatahash" xmlns:w16se="http://schemas.microsoft.com/office/word/2015/wordml/symex" xmlns:wpg="http://schemas.microsoft.com/office/word/2010/wordprocessingGroup" xmlns:wpi="http://schemas.microsoft.com/office/word/2010/wordprocessingInk" xmlns:wne="http://schemas.microsoft.com/office/word/2006/wordml" xmlns:wps="http://schemas.microsoft.com/office/word/2010/wordprocessingShape" mc:Ignorable="w14 w15 w16se w16cid w16 w16cex w16sdtdh wp14">
   <w:footnote w:type="separator" w:id="-1">
@@ -10054,6 +10194,7 @@
     <w:p>
       <w:pPr>
         <w:pStyle w:val="FootnoteText"/>
+        <w:ind w:firstLine="720"/>
         <w:rPr>
           <w:lang w:val="en-US"/>
         </w:rPr>
@@ -10134,6 +10275,7 @@
     <w:p>
       <w:pPr>
         <w:pStyle w:val="FootnoteText"/>
+        <w:ind w:firstLine="720"/>
         <w:rPr>
           <w:lang w:val="en-US"/>
         </w:rPr>
@@ -10214,6 +10356,7 @@
     <w:p>
       <w:pPr>
         <w:pStyle w:val="FootnoteText"/>
+        <w:ind w:firstLine="720"/>
         <w:rPr>
           <w:lang w:val="en-US"/>
         </w:rPr>
@@ -10294,6 +10437,7 @@
     <w:p>
       <w:pPr>
         <w:pStyle w:val="FootnoteText"/>
+        <w:ind w:firstLine="720"/>
         <w:rPr>
           <w:lang w:val="en-US"/>
         </w:rPr>
@@ -10374,6 +10518,7 @@
     <w:p>
       <w:pPr>
         <w:pStyle w:val="FootnoteText"/>
+        <w:ind w:firstLine="720"/>
         <w:rPr>
           <w:lang w:val="en-US"/>
         </w:rPr>
@@ -10448,6 +10593,7 @@
     <w:p>
       <w:pPr>
         <w:pStyle w:val="FootnoteText"/>
+        <w:ind w:firstLine="720"/>
         <w:rPr>
           <w:lang w:val="en-US"/>
         </w:rPr>
@@ -10536,6 +10682,7 @@
     <w:p>
       <w:pPr>
         <w:pStyle w:val="FootnoteText"/>
+        <w:ind w:firstLine="720"/>
         <w:rPr>
           <w:lang w:val="en-US"/>
         </w:rPr>
@@ -10624,6 +10771,7 @@
     <w:p>
       <w:pPr>
         <w:pStyle w:val="FootnoteText"/>
+        <w:ind w:firstLine="720"/>
         <w:rPr>
           <w:lang w:val="en-US"/>
         </w:rPr>
@@ -10726,6 +10874,7 @@
     <w:p>
       <w:pPr>
         <w:pStyle w:val="FootnoteText"/>
+        <w:ind w:firstLine="720"/>
         <w:rPr>
           <w:lang w:val="en-US"/>
         </w:rPr>
@@ -10800,6 +10949,7 @@
     <w:p>
       <w:pPr>
         <w:pStyle w:val="FootnoteText"/>
+        <w:ind w:firstLine="720"/>
         <w:rPr>
           <w:lang w:val="en-US"/>
         </w:rPr>
@@ -10874,6 +11024,7 @@
     <w:p>
       <w:pPr>
         <w:pStyle w:val="FootnoteText"/>
+        <w:ind w:firstLine="720"/>
         <w:rPr>
           <w:lang w:val="en-US"/>
         </w:rPr>
@@ -10948,6 +11099,7 @@
     <w:p>
       <w:pPr>
         <w:pStyle w:val="FootnoteText"/>
+        <w:ind w:firstLine="720"/>
         <w:rPr>
           <w:lang w:val="en-US"/>
         </w:rPr>
@@ -11022,6 +11174,7 @@
     <w:p>
       <w:pPr>
         <w:pStyle w:val="FootnoteText"/>
+        <w:ind w:firstLine="720"/>
         <w:rPr>
           <w:lang w:val="en-US"/>
         </w:rPr>
@@ -11102,6 +11255,7 @@
     <w:p>
       <w:pPr>
         <w:pStyle w:val="FootnoteText"/>
+        <w:ind w:firstLine="720"/>
         <w:rPr>
           <w:lang w:val="en-US"/>
         </w:rPr>
@@ -11182,6 +11336,7 @@
     <w:p>
       <w:pPr>
         <w:pStyle w:val="FootnoteText"/>
+        <w:ind w:firstLine="720"/>
         <w:rPr>
           <w:lang w:val="en-US"/>
         </w:rPr>
@@ -11259,6 +11414,59 @@
     </w:p>
   </w:footnote>
 </w:footnotes>
+</file>
+
+<file path=word/header1.xml><?xml version="1.0" encoding="utf-8"?>
+<w:hdr xmlns:wpc="http://schemas.microsoft.com/office/word/2010/wordprocessingCanvas" xmlns:cx="http://schemas.microsoft.com/office/drawing/2014/chartex" xmlns:cx1="http://schemas.microsoft.com/office/drawing/2015/9/8/chartex" xmlns:cx2="http://schemas.microsoft.com/office/drawing/2015/10/21/chartex" xmlns:cx3="http://schemas.microsoft.com/office/drawing/2016/5/9/chartex" xmlns:cx4="http://schemas.microsoft.com/office/drawing/2016/5/10/chartex" xmlns:cx5="http://schemas.microsoft.com/office/drawing/2016/5/11/chartex" xmlns:cx6="http://schemas.microsoft.com/office/drawing/2016/5/12/chartex" xmlns:cx7="http://schemas.microsoft.com/office/drawing/2016/5/13/chartex" xmlns:cx8="http://schemas.microsoft.com/office/drawing/2016/5/14/chartex" xmlns:mc="http://schemas.openxmlformats.org/markup-compatibility/2006" xmlns:aink="http://schemas.microsoft.com/office/drawing/2016/ink" xmlns:am3d="http://schemas.microsoft.com/office/drawing/2017/model3d" xmlns:o="urn:schemas-microsoft-com:office:office" xmlns:oel="http://schemas.microsoft.com/office/2019/extlst" xmlns:r="http://schemas.openxmlformats.org/officeDocument/2006/relationships" xmlns:m="http://schemas.openxmlformats.org/officeDocument/2006/math" xmlns:v="urn:schemas-microsoft-com:vml" xmlns:wp14="http://schemas.microsoft.com/office/word/2010/wordprocessingDrawing" xmlns:wp="http://schemas.openxmlformats.org/drawingml/2006/wordprocessingDrawing" xmlns:w10="urn:schemas-microsoft-com:office:word" xmlns:w="http://schemas.openxmlformats.org/wordprocessingml/2006/main" xmlns:w14="http://schemas.microsoft.com/office/word/2010/wordml" xmlns:w15="http://schemas.microsoft.com/office/word/2012/wordml" xmlns:w16cex="http://schemas.microsoft.com/office/word/2018/wordml/cex" xmlns:w16cid="http://schemas.microsoft.com/office/word/2016/wordml/cid" xmlns:w16="http://schemas.microsoft.com/office/word/2018/wordml" xmlns:w16du="http://schemas.microsoft.com/office/word/2023/wordml/word16du" xmlns:w16sdtdh="http://schemas.microsoft.com/office/word/2020/wordml/sdtdatahash" xmlns:w16se="http://schemas.microsoft.com/office/word/2015/wordml/symex" xmlns:wpg="http://schemas.microsoft.com/office/word/2010/wordprocessingGroup" xmlns:wpi="http://schemas.microsoft.com/office/word/2010/wordprocessingInk" xmlns:wne="http://schemas.microsoft.com/office/word/2006/wordml" xmlns:wps="http://schemas.microsoft.com/office/word/2010/wordprocessingShape" mc:Ignorable="w14 w15 w16se w16cid w16 w16cex w16sdtdh wp14">
+  <w:sdt>
+    <w:sdtPr>
+      <w:id w:val="-460039290"/>
+      <w:docPartObj>
+        <w:docPartGallery w:val="Page Numbers (Top of Page)"/>
+        <w:docPartUnique/>
+      </w:docPartObj>
+    </w:sdtPr>
+    <w:sdtEndPr>
+      <w:rPr>
+        <w:noProof/>
+      </w:rPr>
+    </w:sdtEndPr>
+    <w:sdtContent>
+      <w:p>
+        <w:pPr>
+          <w:pStyle w:val="Header"/>
+          <w:jc w:val="right"/>
+        </w:pPr>
+        <w:r>
+          <w:fldChar w:fldCharType="begin"/>
+        </w:r>
+        <w:r>
+          <w:instrText xml:space="preserve"> PAGE   \* MERGEFORMAT </w:instrText>
+        </w:r>
+        <w:r>
+          <w:fldChar w:fldCharType="separate"/>
+        </w:r>
+        <w:r>
+          <w:rPr>
+            <w:noProof/>
+          </w:rPr>
+          <w:t>2</w:t>
+        </w:r>
+        <w:r>
+          <w:rPr>
+            <w:noProof/>
+          </w:rPr>
+          <w:fldChar w:fldCharType="end"/>
+        </w:r>
+      </w:p>
+    </w:sdtContent>
+  </w:sdt>
+  <w:p>
+    <w:pPr>
+      <w:pStyle w:val="Header"/>
+    </w:pPr>
+  </w:p>
+</w:hdr>
 </file>
 
 <file path=word/numbering.xml><?xml version="1.0" encoding="utf-8"?>
@@ -11920,6 +12128,9 @@
 
 <file path=word/people.xml><?xml version="1.0" encoding="utf-8"?>
 <w15:people xmlns:wpc="http://schemas.microsoft.com/office/word/2010/wordprocessingCanvas" xmlns:cx="http://schemas.microsoft.com/office/drawing/2014/chartex" xmlns:cx1="http://schemas.microsoft.com/office/drawing/2015/9/8/chartex" xmlns:cx2="http://schemas.microsoft.com/office/drawing/2015/10/21/chartex" xmlns:cx3="http://schemas.microsoft.com/office/drawing/2016/5/9/chartex" xmlns:cx4="http://schemas.microsoft.com/office/drawing/2016/5/10/chartex" xmlns:cx5="http://schemas.microsoft.com/office/drawing/2016/5/11/chartex" xmlns:cx6="http://schemas.microsoft.com/office/drawing/2016/5/12/chartex" xmlns:cx7="http://schemas.microsoft.com/office/drawing/2016/5/13/chartex" xmlns:cx8="http://schemas.microsoft.com/office/drawing/2016/5/14/chartex" xmlns:mc="http://schemas.openxmlformats.org/markup-compatibility/2006" xmlns:aink="http://schemas.microsoft.com/office/drawing/2016/ink" xmlns:am3d="http://schemas.microsoft.com/office/drawing/2017/model3d" xmlns:o="urn:schemas-microsoft-com:office:office" xmlns:oel="http://schemas.microsoft.com/office/2019/extlst" xmlns:r="http://schemas.openxmlformats.org/officeDocument/2006/relationships" xmlns:m="http://schemas.openxmlformats.org/officeDocument/2006/math" xmlns:v="urn:schemas-microsoft-com:vml" xmlns:wp14="http://schemas.microsoft.com/office/word/2010/wordprocessingDrawing" xmlns:wp="http://schemas.openxmlformats.org/drawingml/2006/wordprocessingDrawing" xmlns:w10="urn:schemas-microsoft-com:office:word" xmlns:w="http://schemas.openxmlformats.org/wordprocessingml/2006/main" xmlns:w14="http://schemas.microsoft.com/office/word/2010/wordml" xmlns:w15="http://schemas.microsoft.com/office/word/2012/wordml" xmlns:w16cex="http://schemas.microsoft.com/office/word/2018/wordml/cex" xmlns:w16cid="http://schemas.microsoft.com/office/word/2016/wordml/cid" xmlns:w16="http://schemas.microsoft.com/office/word/2018/wordml" xmlns:w16du="http://schemas.microsoft.com/office/word/2023/wordml/word16du" xmlns:w16sdtdh="http://schemas.microsoft.com/office/word/2020/wordml/sdtdatahash" xmlns:w16se="http://schemas.microsoft.com/office/word/2015/wordml/symex" xmlns:wpg="http://schemas.microsoft.com/office/word/2010/wordprocessingGroup" xmlns:wpi="http://schemas.microsoft.com/office/word/2010/wordprocessingInk" xmlns:wne="http://schemas.microsoft.com/office/word/2006/wordml" xmlns:wps="http://schemas.microsoft.com/office/word/2010/wordprocessingShape" mc:Ignorable="w14 w15 w16se w16cid w16 w16cex w16sdtdh wp14">
+  <w15:person w15:author="Gideon Sele">
+    <w15:presenceInfo w15:providerId="None" w15:userId="Gideon Sele"/>
+  </w15:person>
   <w15:person w15:author="Yofandi Riki Winata">
     <w15:presenceInfo w15:providerId="Windows Live" w15:userId="03461a0c230c1ba6"/>
   </w15:person>

</xml_diff>